<commit_message>
week 3-4 report adding extractor
</commit_message>
<xml_diff>
--- a/Weekly report/week_3-4.docx
+++ b/Weekly report/week_3-4.docx
@@ -1,6 +1,6 @@
 
 <file path=word/document.xml><?xml version="1.0" encoding="utf-8"?>
-<w:document xmlns:wpc="http://schemas.microsoft.com/office/word/2010/wordprocessingCanvas" xmlns:cx="http://schemas.microsoft.com/office/drawing/2014/chartex" xmlns:cx1="http://schemas.microsoft.com/office/drawing/2015/9/8/chartex" xmlns:cx2="http://schemas.microsoft.com/office/drawing/2015/10/21/chartex" xmlns:cx3="http://schemas.microsoft.com/office/drawing/2016/5/9/chartex" xmlns:cx4="http://schemas.microsoft.com/office/drawing/2016/5/10/chartex" xmlns:cx5="http://schemas.microsoft.com/office/drawing/2016/5/11/chartex" xmlns:cx6="http://schemas.microsoft.com/office/drawing/2016/5/12/chartex" xmlns:cx7="http://schemas.microsoft.com/office/drawing/2016/5/13/chartex" xmlns:cx8="http://schemas.microsoft.com/office/drawing/2016/5/14/chartex" xmlns:mc="http://schemas.openxmlformats.org/markup-compatibility/2006" xmlns:aink="http://schemas.microsoft.com/office/drawing/2016/ink" xmlns:am3d="http://schemas.microsoft.com/office/drawing/2017/model3d" xmlns:o="urn:schemas-microsoft-com:office:office" xmlns:r="http://schemas.openxmlformats.org/officeDocument/2006/relationships" xmlns:m="http://schemas.openxmlformats.org/officeDocument/2006/math" xmlns:v="urn:schemas-microsoft-com:vml" xmlns:wp14="http://schemas.microsoft.com/office/word/2010/wordprocessingDrawing" xmlns:wp="http://schemas.openxmlformats.org/drawingml/2006/wordprocessingDrawing" xmlns:w10="urn:schemas-microsoft-com:office:word" xmlns:w="http://schemas.openxmlformats.org/wordprocessingml/2006/main" xmlns:w14="http://schemas.microsoft.com/office/word/2010/wordml" xmlns:w15="http://schemas.microsoft.com/office/word/2012/wordml" xmlns:w16cid="http://schemas.microsoft.com/office/word/2016/wordml/cid" xmlns:w16se="http://schemas.microsoft.com/office/word/2015/wordml/symex" xmlns:wpg="http://schemas.microsoft.com/office/word/2010/wordprocessingGroup" xmlns:wpi="http://schemas.microsoft.com/office/word/2010/wordprocessingInk" xmlns:wne="http://schemas.microsoft.com/office/word/2006/wordml" xmlns:wps="http://schemas.microsoft.com/office/word/2010/wordprocessingShape" mc:Ignorable="w14 w15 w16se w16cid wp14">
+<w:document xmlns:ve="http://schemas.openxmlformats.org/markup-compatibility/2006" xmlns:o="urn:schemas-microsoft-com:office:office" xmlns:r="http://schemas.openxmlformats.org/officeDocument/2006/relationships" xmlns:m="http://schemas.openxmlformats.org/officeDocument/2006/math" xmlns:v="urn:schemas-microsoft-com:vml" xmlns:wp="http://schemas.openxmlformats.org/drawingml/2006/wordprocessingDrawing" xmlns:w10="urn:schemas-microsoft-com:office:word" xmlns:w="http://schemas.openxmlformats.org/wordprocessingml/2006/main" xmlns:wne="http://schemas.microsoft.com/office/word/2006/wordml">
   <w:body>
     <w:p>
       <w:pPr>
@@ -180,25 +180,7 @@
           <w:sz w:val="22"/>
           <w:szCs w:val="24"/>
         </w:rPr>
-        <w:t xml:space="preserve">4학년 </w:t>
-      </w:r>
-      <w:proofErr w:type="spellStart"/>
-      <w:r>
-        <w:rPr>
-          <w:rFonts w:ascii="HY견고딕" w:eastAsia="HY견고딕" w:hAnsi="굴림체" w:cs="맑은 고딕" w:hint="eastAsia"/>
-          <w:sz w:val="22"/>
-          <w:szCs w:val="24"/>
-        </w:rPr>
-        <w:t>박한솔</w:t>
-      </w:r>
-      <w:proofErr w:type="spellEnd"/>
-      <w:r>
-        <w:rPr>
-          <w:rFonts w:ascii="HY견고딕" w:eastAsia="HY견고딕" w:hAnsi="굴림체" w:cs="맑은 고딕" w:hint="eastAsia"/>
-          <w:sz w:val="22"/>
-          <w:szCs w:val="24"/>
-        </w:rPr>
-        <w:t>, 박창호</w:t>
+        <w:t>4학년 박한솔, 박창호</w:t>
       </w:r>
     </w:p>
     <w:p>
@@ -302,6 +284,42 @@
         </w:rPr>
         <w:t>개선</w:t>
       </w:r>
+      <w:r>
+        <w:rPr>
+          <w:rFonts w:ascii="Trebuchet MS" w:eastAsia="HY중고딕" w:hAnsi="Trebuchet MS" w:cs="Arial" w:hint="eastAsia"/>
+          <w:color w:val="212121"/>
+          <w:sz w:val="24"/>
+          <w:shd w:val="clear" w:color="auto" w:fill="FFFFFF"/>
+        </w:rPr>
+        <w:t xml:space="preserve"> , chembl350</w:t>
+      </w:r>
+      <w:r>
+        <w:rPr>
+          <w:rFonts w:ascii="Trebuchet MS" w:eastAsia="HY중고딕" w:hAnsi="Trebuchet MS" w:cs="Arial" w:hint="eastAsia"/>
+          <w:color w:val="212121"/>
+          <w:sz w:val="24"/>
+          <w:shd w:val="clear" w:color="auto" w:fill="FFFFFF"/>
+        </w:rPr>
+        <w:t>의</w:t>
+      </w:r>
+      <w:r>
+        <w:rPr>
+          <w:rFonts w:ascii="Trebuchet MS" w:eastAsia="HY중고딕" w:hAnsi="Trebuchet MS" w:cs="Arial" w:hint="eastAsia"/>
+          <w:color w:val="212121"/>
+          <w:sz w:val="24"/>
+          <w:shd w:val="clear" w:color="auto" w:fill="FFFFFF"/>
+        </w:rPr>
+        <w:t xml:space="preserve"> feature </w:t>
+      </w:r>
+      <w:r>
+        <w:rPr>
+          <w:rFonts w:ascii="Trebuchet MS" w:eastAsia="HY중고딕" w:hAnsi="Trebuchet MS" w:cs="Arial" w:hint="eastAsia"/>
+          <w:color w:val="212121"/>
+          <w:sz w:val="24"/>
+          <w:shd w:val="clear" w:color="auto" w:fill="FFFFFF"/>
+        </w:rPr>
+        <w:t>추출</w:t>
+      </w:r>
     </w:p>
     <w:p>
       <w:pPr>
@@ -311,7 +329,7 @@
         <w:ind w:firstLineChars="100" w:firstLine="240"/>
         <w:jc w:val="left"/>
         <w:rPr>
-          <w:rFonts w:ascii="Trebuchet MS" w:eastAsia="HY중고딕" w:hAnsi="Trebuchet MS" w:cs="Arial" w:hint="eastAsia"/>
+          <w:rFonts w:ascii="Trebuchet MS" w:eastAsia="HY중고딕" w:hAnsi="Trebuchet MS" w:cs="Arial"/>
           <w:color w:val="212121"/>
           <w:sz w:val="24"/>
           <w:shd w:val="clear" w:color="auto" w:fill="FFFFFF"/>
@@ -772,6 +790,7 @@
         </w:rPr>
         <w:t>=132</w:t>
       </w:r>
+      <w:proofErr w:type="spellStart"/>
       <w:r>
         <w:rPr>
           <w:rFonts w:ascii="Trebuchet MS" w:eastAsia="HY중고딕" w:hAnsi="Trebuchet MS" w:cs="Arial" w:hint="eastAsia"/>
@@ -779,6 +798,7 @@
         </w:rPr>
         <w:t>를</w:t>
       </w:r>
+      <w:proofErr w:type="spellEnd"/>
       <w:r>
         <w:rPr>
           <w:rFonts w:ascii="Trebuchet MS" w:eastAsia="HY중고딕" w:hAnsi="Trebuchet MS" w:cs="Arial" w:hint="eastAsia"/>
@@ -800,7 +820,6 @@
         </w:rPr>
         <w:t xml:space="preserve"> </w:t>
       </w:r>
-      <w:proofErr w:type="spellStart"/>
       <w:r>
         <w:rPr>
           <w:rFonts w:ascii="Trebuchet MS" w:eastAsia="HY중고딕" w:hAnsi="Trebuchet MS" w:cs="Arial" w:hint="eastAsia"/>
@@ -808,7 +827,6 @@
         </w:rPr>
         <w:t>신재홍</w:t>
       </w:r>
-      <w:proofErr w:type="spellEnd"/>
       <w:r>
         <w:rPr>
           <w:rFonts w:ascii="Trebuchet MS" w:eastAsia="HY중고딕" w:hAnsi="Trebuchet MS" w:cs="Arial" w:hint="eastAsia"/>
@@ -920,10 +938,10 @@
                     </pic:cNvPicPr>
                   </pic:nvPicPr>
                   <pic:blipFill>
-                    <a:blip r:embed="rId5">
+                    <a:blip r:embed="rId7" cstate="print">
                       <a:extLst>
                         <a:ext uri="{28A0092B-C50C-407E-A947-70E740481C1C}">
-                          <a14:useLocalDpi xmlns:a14="http://schemas.microsoft.com/office/drawing/2010/main" val="0"/>
+                          <a14:useLocalDpi xmlns:a14="http://schemas.microsoft.com/office/drawing/2010/main" xmlns:wps="http://schemas.microsoft.com/office/word/2010/wordprocessingShape" xmlns:wpi="http://schemas.microsoft.com/office/word/2010/wordprocessingInk" xmlns:wpg="http://schemas.microsoft.com/office/word/2010/wordprocessingGroup" xmlns:w16se="http://schemas.microsoft.com/office/word/2015/wordml/symex" xmlns:w16cid="http://schemas.microsoft.com/office/word/2016/wordml/cid" xmlns:w15="http://schemas.microsoft.com/office/word/2012/wordml" xmlns:w14="http://schemas.microsoft.com/office/word/2010/wordml" xmlns:w="http://schemas.openxmlformats.org/wordprocessingml/2006/main" xmlns:w10="urn:schemas-microsoft-com:office:word" xmlns:wp14="http://schemas.microsoft.com/office/word/2010/wordprocessingDrawing" xmlns:v="urn:schemas-microsoft-com:vml" xmlns:o="urn:schemas-microsoft-com:office:office" xmlns:am3d="http://schemas.microsoft.com/office/drawing/2017/model3d" xmlns:aink="http://schemas.microsoft.com/office/drawing/2016/ink" xmlns:mc="http://schemas.openxmlformats.org/markup-compatibility/2006" xmlns:cx8="http://schemas.microsoft.com/office/drawing/2016/5/14/chartex" xmlns:cx7="http://schemas.microsoft.com/office/drawing/2016/5/13/chartex" xmlns:cx6="http://schemas.microsoft.com/office/drawing/2016/5/12/chartex" xmlns:cx5="http://schemas.microsoft.com/office/drawing/2016/5/11/chartex" xmlns:cx4="http://schemas.microsoft.com/office/drawing/2016/5/10/chartex" xmlns:cx3="http://schemas.microsoft.com/office/drawing/2016/5/9/chartex" xmlns:cx2="http://schemas.microsoft.com/office/drawing/2015/10/21/chartex" xmlns:cx1="http://schemas.microsoft.com/office/drawing/2015/9/8/chartex" xmlns:cx="http://schemas.microsoft.com/office/drawing/2014/chartex" xmlns:wpc="http://schemas.microsoft.com/office/word/2010/wordprocessingCanvas" xmlns="" val="0"/>
                         </a:ext>
                       </a:extLst>
                     </a:blip>
@@ -1250,10 +1268,10 @@
                     </pic:cNvPicPr>
                   </pic:nvPicPr>
                   <pic:blipFill>
-                    <a:blip r:embed="rId6">
+                    <a:blip r:embed="rId8" cstate="print">
                       <a:extLst>
                         <a:ext uri="{28A0092B-C50C-407E-A947-70E740481C1C}">
-                          <a14:useLocalDpi xmlns:a14="http://schemas.microsoft.com/office/drawing/2010/main" val="0"/>
+                          <a14:useLocalDpi xmlns:a14="http://schemas.microsoft.com/office/drawing/2010/main" xmlns:wps="http://schemas.microsoft.com/office/word/2010/wordprocessingShape" xmlns:wpi="http://schemas.microsoft.com/office/word/2010/wordprocessingInk" xmlns:wpg="http://schemas.microsoft.com/office/word/2010/wordprocessingGroup" xmlns:w16se="http://schemas.microsoft.com/office/word/2015/wordml/symex" xmlns:w16cid="http://schemas.microsoft.com/office/word/2016/wordml/cid" xmlns:w15="http://schemas.microsoft.com/office/word/2012/wordml" xmlns:w14="http://schemas.microsoft.com/office/word/2010/wordml" xmlns:w="http://schemas.openxmlformats.org/wordprocessingml/2006/main" xmlns:w10="urn:schemas-microsoft-com:office:word" xmlns:wp14="http://schemas.microsoft.com/office/word/2010/wordprocessingDrawing" xmlns:v="urn:schemas-microsoft-com:vml" xmlns:o="urn:schemas-microsoft-com:office:office" xmlns:am3d="http://schemas.microsoft.com/office/drawing/2017/model3d" xmlns:aink="http://schemas.microsoft.com/office/drawing/2016/ink" xmlns:mc="http://schemas.openxmlformats.org/markup-compatibility/2006" xmlns:cx8="http://schemas.microsoft.com/office/drawing/2016/5/14/chartex" xmlns:cx7="http://schemas.microsoft.com/office/drawing/2016/5/13/chartex" xmlns:cx6="http://schemas.microsoft.com/office/drawing/2016/5/12/chartex" xmlns:cx5="http://schemas.microsoft.com/office/drawing/2016/5/11/chartex" xmlns:cx4="http://schemas.microsoft.com/office/drawing/2016/5/10/chartex" xmlns:cx3="http://schemas.microsoft.com/office/drawing/2016/5/9/chartex" xmlns:cx2="http://schemas.microsoft.com/office/drawing/2015/10/21/chartex" xmlns:cx1="http://schemas.microsoft.com/office/drawing/2015/9/8/chartex" xmlns:cx="http://schemas.microsoft.com/office/drawing/2014/chartex" xmlns:wpc="http://schemas.microsoft.com/office/word/2010/wordprocessingCanvas" xmlns="" val="0"/>
                         </a:ext>
                       </a:extLst>
                     </a:blip>
@@ -1633,10 +1651,10 @@
                     </pic:cNvPicPr>
                   </pic:nvPicPr>
                   <pic:blipFill>
-                    <a:blip r:embed="rId7">
+                    <a:blip r:embed="rId9" cstate="print">
                       <a:extLst>
                         <a:ext uri="{28A0092B-C50C-407E-A947-70E740481C1C}">
-                          <a14:useLocalDpi xmlns:a14="http://schemas.microsoft.com/office/drawing/2010/main" val="0"/>
+                          <a14:useLocalDpi xmlns:a14="http://schemas.microsoft.com/office/drawing/2010/main" xmlns:wps="http://schemas.microsoft.com/office/word/2010/wordprocessingShape" xmlns:wpi="http://schemas.microsoft.com/office/word/2010/wordprocessingInk" xmlns:wpg="http://schemas.microsoft.com/office/word/2010/wordprocessingGroup" xmlns:w16se="http://schemas.microsoft.com/office/word/2015/wordml/symex" xmlns:w16cid="http://schemas.microsoft.com/office/word/2016/wordml/cid" xmlns:w15="http://schemas.microsoft.com/office/word/2012/wordml" xmlns:w14="http://schemas.microsoft.com/office/word/2010/wordml" xmlns:w="http://schemas.openxmlformats.org/wordprocessingml/2006/main" xmlns:w10="urn:schemas-microsoft-com:office:word" xmlns:wp14="http://schemas.microsoft.com/office/word/2010/wordprocessingDrawing" xmlns:v="urn:schemas-microsoft-com:vml" xmlns:o="urn:schemas-microsoft-com:office:office" xmlns:am3d="http://schemas.microsoft.com/office/drawing/2017/model3d" xmlns:aink="http://schemas.microsoft.com/office/drawing/2016/ink" xmlns:mc="http://schemas.openxmlformats.org/markup-compatibility/2006" xmlns:cx8="http://schemas.microsoft.com/office/drawing/2016/5/14/chartex" xmlns:cx7="http://schemas.microsoft.com/office/drawing/2016/5/13/chartex" xmlns:cx6="http://schemas.microsoft.com/office/drawing/2016/5/12/chartex" xmlns:cx5="http://schemas.microsoft.com/office/drawing/2016/5/11/chartex" xmlns:cx4="http://schemas.microsoft.com/office/drawing/2016/5/10/chartex" xmlns:cx3="http://schemas.microsoft.com/office/drawing/2016/5/9/chartex" xmlns:cx2="http://schemas.microsoft.com/office/drawing/2015/10/21/chartex" xmlns:cx1="http://schemas.microsoft.com/office/drawing/2015/9/8/chartex" xmlns:cx="http://schemas.microsoft.com/office/drawing/2014/chartex" xmlns:wpc="http://schemas.microsoft.com/office/word/2010/wordprocessingCanvas" xmlns="" val="0"/>
                         </a:ext>
                       </a:extLst>
                     </a:blip>
@@ -1673,206 +1691,1097 @@
         <w:ind w:firstLineChars="100" w:firstLine="200"/>
         <w:jc w:val="left"/>
         <w:rPr>
+          <w:rFonts w:ascii="Trebuchet MS" w:eastAsia="HY중고딕" w:hAnsi="Trebuchet MS" w:hint="eastAsia"/>
+        </w:rPr>
+      </w:pPr>
+      <w:r>
+        <w:rPr>
+          <w:rFonts w:ascii="Trebuchet MS" w:eastAsia="HY중고딕" w:hAnsi="Trebuchet MS" w:hint="eastAsia"/>
+        </w:rPr>
+        <w:t>파란색이</w:t>
+      </w:r>
+      <w:r>
+        <w:rPr>
+          <w:rFonts w:ascii="Trebuchet MS" w:eastAsia="HY중고딕" w:hAnsi="Trebuchet MS" w:hint="eastAsia"/>
+        </w:rPr>
+        <w:t xml:space="preserve"> </w:t>
+      </w:r>
+      <w:r>
+        <w:rPr>
+          <w:rFonts w:ascii="Trebuchet MS" w:eastAsia="HY중고딕" w:hAnsi="Trebuchet MS" w:hint="eastAsia"/>
+          <w:sz w:val="21"/>
+        </w:rPr>
+        <w:t>training</w:t>
+      </w:r>
+      <w:r>
+        <w:rPr>
+          <w:rFonts w:ascii="Trebuchet MS" w:eastAsia="HY중고딕" w:hAnsi="Trebuchet MS" w:hint="eastAsia"/>
+        </w:rPr>
+        <w:t xml:space="preserve"> </w:t>
+      </w:r>
+      <w:r>
+        <w:rPr>
+          <w:rFonts w:ascii="Trebuchet MS" w:eastAsia="HY중고딕" w:hAnsi="Trebuchet MS" w:hint="eastAsia"/>
+          <w:sz w:val="21"/>
+        </w:rPr>
+        <w:t>set</w:t>
+      </w:r>
+      <w:r>
+        <w:rPr>
+          <w:rFonts w:ascii="Trebuchet MS" w:eastAsia="HY중고딕" w:hAnsi="Trebuchet MS" w:hint="eastAsia"/>
+        </w:rPr>
+        <w:t>을</w:t>
+      </w:r>
+      <w:r>
+        <w:rPr>
+          <w:rFonts w:ascii="Trebuchet MS" w:eastAsia="HY중고딕" w:hAnsi="Trebuchet MS" w:hint="eastAsia"/>
+        </w:rPr>
+        <w:t xml:space="preserve"> </w:t>
+      </w:r>
+      <w:r>
+        <w:rPr>
+          <w:rFonts w:ascii="Trebuchet MS" w:eastAsia="HY중고딕" w:hAnsi="Trebuchet MS" w:hint="eastAsia"/>
+          <w:sz w:val="21"/>
+        </w:rPr>
+        <w:t>test</w:t>
+      </w:r>
+      <w:r>
+        <w:rPr>
+          <w:rFonts w:ascii="Trebuchet MS" w:eastAsia="HY중고딕" w:hAnsi="Trebuchet MS" w:hint="eastAsia"/>
+        </w:rPr>
+        <w:t>한</w:t>
+      </w:r>
+      <w:r>
+        <w:rPr>
+          <w:rFonts w:ascii="Trebuchet MS" w:eastAsia="HY중고딕" w:hAnsi="Trebuchet MS" w:hint="eastAsia"/>
+        </w:rPr>
+        <w:t xml:space="preserve"> </w:t>
+      </w:r>
+      <w:r>
+        <w:rPr>
+          <w:rFonts w:ascii="Trebuchet MS" w:eastAsia="HY중고딕" w:hAnsi="Trebuchet MS" w:hint="eastAsia"/>
+        </w:rPr>
+        <w:t>결과이고</w:t>
+      </w:r>
+      <w:r>
+        <w:rPr>
+          <w:rFonts w:ascii="Trebuchet MS" w:eastAsia="HY중고딕" w:hAnsi="Trebuchet MS" w:hint="eastAsia"/>
+        </w:rPr>
+        <w:t xml:space="preserve">, </w:t>
+      </w:r>
+      <w:r>
+        <w:rPr>
+          <w:rFonts w:ascii="Trebuchet MS" w:eastAsia="HY중고딕" w:hAnsi="Trebuchet MS" w:hint="eastAsia"/>
+        </w:rPr>
+        <w:t>빨간색이</w:t>
+      </w:r>
+      <w:r>
+        <w:rPr>
+          <w:rFonts w:ascii="Trebuchet MS" w:eastAsia="HY중고딕" w:hAnsi="Trebuchet MS" w:hint="eastAsia"/>
+        </w:rPr>
+        <w:t xml:space="preserve"> </w:t>
+      </w:r>
+      <w:r>
+        <w:rPr>
+          <w:rFonts w:ascii="Trebuchet MS" w:eastAsia="HY중고딕" w:hAnsi="Trebuchet MS" w:hint="eastAsia"/>
+          <w:sz w:val="21"/>
+        </w:rPr>
+        <w:t>test</w:t>
+      </w:r>
+      <w:r>
+        <w:rPr>
+          <w:rFonts w:ascii="Trebuchet MS" w:eastAsia="HY중고딕" w:hAnsi="Trebuchet MS" w:hint="eastAsia"/>
+        </w:rPr>
+        <w:t xml:space="preserve"> </w:t>
+      </w:r>
+      <w:r>
+        <w:rPr>
+          <w:rFonts w:ascii="Trebuchet MS" w:eastAsia="HY중고딕" w:hAnsi="Trebuchet MS" w:hint="eastAsia"/>
+          <w:sz w:val="21"/>
+        </w:rPr>
+        <w:t>set</w:t>
+      </w:r>
+      <w:r>
+        <w:rPr>
+          <w:rFonts w:ascii="Trebuchet MS" w:eastAsia="HY중고딕" w:hAnsi="Trebuchet MS" w:hint="eastAsia"/>
+        </w:rPr>
+        <w:t>을</w:t>
+      </w:r>
+      <w:r>
+        <w:rPr>
+          <w:rFonts w:ascii="Trebuchet MS" w:eastAsia="HY중고딕" w:hAnsi="Trebuchet MS" w:hint="eastAsia"/>
+        </w:rPr>
+        <w:t xml:space="preserve"> </w:t>
+      </w:r>
+      <w:r>
+        <w:rPr>
+          <w:rFonts w:ascii="Trebuchet MS" w:eastAsia="HY중고딕" w:hAnsi="Trebuchet MS" w:hint="eastAsia"/>
+          <w:sz w:val="21"/>
+        </w:rPr>
+        <w:t>test</w:t>
+      </w:r>
+      <w:r>
+        <w:rPr>
+          <w:rFonts w:ascii="Trebuchet MS" w:eastAsia="HY중고딕" w:hAnsi="Trebuchet MS" w:hint="eastAsia"/>
+        </w:rPr>
+        <w:t>한</w:t>
+      </w:r>
+      <w:r>
+        <w:rPr>
+          <w:rFonts w:ascii="Trebuchet MS" w:eastAsia="HY중고딕" w:hAnsi="Trebuchet MS" w:hint="eastAsia"/>
+        </w:rPr>
+        <w:t xml:space="preserve"> </w:t>
+      </w:r>
+      <w:r>
+        <w:rPr>
+          <w:rFonts w:ascii="Trebuchet MS" w:eastAsia="HY중고딕" w:hAnsi="Trebuchet MS" w:hint="eastAsia"/>
+        </w:rPr>
+        <w:t>결과로</w:t>
+      </w:r>
+      <w:r>
+        <w:rPr>
+          <w:rFonts w:ascii="Trebuchet MS" w:eastAsia="HY중고딕" w:hAnsi="Trebuchet MS" w:hint="eastAsia"/>
+        </w:rPr>
+        <w:t xml:space="preserve"> </w:t>
+      </w:r>
+      <w:r>
+        <w:rPr>
+          <w:rFonts w:ascii="Trebuchet MS" w:eastAsia="HY중고딕" w:hAnsi="Trebuchet MS" w:hint="eastAsia"/>
+        </w:rPr>
+        <w:t>약</w:t>
+      </w:r>
+      <w:r>
+        <w:rPr>
+          <w:rFonts w:ascii="Trebuchet MS" w:eastAsia="HY중고딕" w:hAnsi="Trebuchet MS" w:hint="eastAsia"/>
+        </w:rPr>
+        <w:t xml:space="preserve"> 70%</w:t>
+      </w:r>
+      <w:r>
+        <w:rPr>
+          <w:rFonts w:ascii="Trebuchet MS" w:eastAsia="HY중고딕" w:hAnsi="Trebuchet MS" w:hint="eastAsia"/>
+        </w:rPr>
+        <w:t>의</w:t>
+      </w:r>
+      <w:r>
+        <w:rPr>
+          <w:rFonts w:ascii="Trebuchet MS" w:eastAsia="HY중고딕" w:hAnsi="Trebuchet MS" w:hint="eastAsia"/>
+        </w:rPr>
+        <w:t xml:space="preserve"> </w:t>
+      </w:r>
+      <w:r>
+        <w:rPr>
+          <w:rFonts w:ascii="Trebuchet MS" w:eastAsia="HY중고딕" w:hAnsi="Trebuchet MS" w:hint="eastAsia"/>
+        </w:rPr>
+        <w:t>정확도를</w:t>
+      </w:r>
+      <w:r>
+        <w:rPr>
+          <w:rFonts w:ascii="Trebuchet MS" w:eastAsia="HY중고딕" w:hAnsi="Trebuchet MS" w:hint="eastAsia"/>
+        </w:rPr>
+        <w:t xml:space="preserve"> </w:t>
+      </w:r>
+      <w:r>
+        <w:rPr>
+          <w:rFonts w:ascii="Trebuchet MS" w:eastAsia="HY중고딕" w:hAnsi="Trebuchet MS" w:hint="eastAsia"/>
+        </w:rPr>
+        <w:t>보였습니다</w:t>
+      </w:r>
+      <w:r>
+        <w:rPr>
+          <w:rFonts w:ascii="Trebuchet MS" w:eastAsia="HY중고딕" w:hAnsi="Trebuchet MS" w:hint="eastAsia"/>
+        </w:rPr>
+        <w:t>.</w:t>
+      </w:r>
+    </w:p>
+    <w:p>
+      <w:pPr>
+        <w:pStyle w:val="a4"/>
+        <w:wordWrap/>
+        <w:spacing w:line="288" w:lineRule="auto"/>
+        <w:ind w:firstLineChars="100" w:firstLine="200"/>
+        <w:jc w:val="left"/>
+        <w:rPr>
+          <w:rFonts w:ascii="Trebuchet MS" w:eastAsia="HY중고딕" w:hAnsi="Trebuchet MS" w:hint="eastAsia"/>
+        </w:rPr>
+      </w:pPr>
+    </w:p>
+    <w:p>
+      <w:pPr>
+        <w:pStyle w:val="a4"/>
+        <w:wordWrap/>
+        <w:spacing w:line="288" w:lineRule="auto"/>
+        <w:ind w:firstLineChars="100" w:firstLine="240"/>
+        <w:jc w:val="left"/>
+        <w:rPr>
+          <w:rFonts w:ascii="Trebuchet MS" w:eastAsia="HY중고딕" w:hAnsi="Trebuchet MS" w:hint="eastAsia"/>
+          <w:sz w:val="24"/>
+          <w:szCs w:val="24"/>
+        </w:rPr>
+      </w:pPr>
+    </w:p>
+    <w:p>
+      <w:pPr>
+        <w:pStyle w:val="a4"/>
+        <w:wordWrap/>
+        <w:spacing w:line="288" w:lineRule="auto"/>
+        <w:ind w:firstLineChars="100" w:firstLine="240"/>
+        <w:jc w:val="left"/>
+        <w:rPr>
+          <w:rFonts w:ascii="Trebuchet MS" w:eastAsia="HY중고딕" w:hAnsi="Trebuchet MS" w:hint="eastAsia"/>
+          <w:sz w:val="24"/>
+          <w:szCs w:val="24"/>
+        </w:rPr>
+      </w:pPr>
+    </w:p>
+    <w:p>
+      <w:pPr>
+        <w:pStyle w:val="a4"/>
+        <w:wordWrap/>
+        <w:spacing w:line="288" w:lineRule="auto"/>
+        <w:ind w:firstLineChars="100" w:firstLine="240"/>
+        <w:jc w:val="left"/>
+        <w:rPr>
+          <w:rFonts w:ascii="Trebuchet MS" w:eastAsia="HY중고딕" w:hAnsi="Trebuchet MS" w:hint="eastAsia"/>
+          <w:sz w:val="24"/>
+          <w:szCs w:val="24"/>
+        </w:rPr>
+      </w:pPr>
+    </w:p>
+    <w:p>
+      <w:pPr>
+        <w:pStyle w:val="a4"/>
+        <w:wordWrap/>
+        <w:spacing w:line="288" w:lineRule="auto"/>
+        <w:ind w:firstLineChars="100" w:firstLine="240"/>
+        <w:jc w:val="left"/>
+        <w:rPr>
+          <w:rFonts w:ascii="Trebuchet MS" w:eastAsia="HY중고딕" w:hAnsi="Trebuchet MS" w:hint="eastAsia"/>
+          <w:sz w:val="24"/>
+          <w:szCs w:val="24"/>
+        </w:rPr>
+      </w:pPr>
+    </w:p>
+    <w:p>
+      <w:pPr>
+        <w:pStyle w:val="a4"/>
+        <w:wordWrap/>
+        <w:spacing w:line="288" w:lineRule="auto"/>
+        <w:ind w:firstLineChars="100" w:firstLine="240"/>
+        <w:jc w:val="left"/>
+        <w:rPr>
+          <w:rFonts w:ascii="Trebuchet MS" w:eastAsia="HY중고딕" w:hAnsi="Trebuchet MS" w:hint="eastAsia"/>
+          <w:sz w:val="24"/>
+          <w:szCs w:val="24"/>
+        </w:rPr>
+      </w:pPr>
+    </w:p>
+    <w:p>
+      <w:pPr>
+        <w:pStyle w:val="a4"/>
+        <w:wordWrap/>
+        <w:spacing w:line="288" w:lineRule="auto"/>
+        <w:ind w:firstLineChars="100" w:firstLine="240"/>
+        <w:jc w:val="left"/>
+        <w:rPr>
+          <w:rFonts w:ascii="Trebuchet MS" w:eastAsia="HY중고딕" w:hAnsi="Trebuchet MS" w:hint="eastAsia"/>
+          <w:sz w:val="24"/>
+          <w:szCs w:val="24"/>
+        </w:rPr>
+      </w:pPr>
+    </w:p>
+    <w:p>
+      <w:pPr>
+        <w:pStyle w:val="a4"/>
+        <w:wordWrap/>
+        <w:spacing w:line="288" w:lineRule="auto"/>
+        <w:ind w:firstLineChars="100" w:firstLine="240"/>
+        <w:jc w:val="left"/>
+        <w:rPr>
+          <w:rFonts w:ascii="Trebuchet MS" w:eastAsia="HY중고딕" w:hAnsi="Trebuchet MS" w:hint="eastAsia"/>
+          <w:sz w:val="24"/>
+          <w:szCs w:val="24"/>
+        </w:rPr>
+      </w:pPr>
+    </w:p>
+    <w:p>
+      <w:pPr>
+        <w:pStyle w:val="a4"/>
+        <w:wordWrap/>
+        <w:spacing w:line="288" w:lineRule="auto"/>
+        <w:ind w:firstLineChars="100" w:firstLine="240"/>
+        <w:jc w:val="left"/>
+        <w:rPr>
+          <w:rFonts w:ascii="Trebuchet MS" w:eastAsia="HY중고딕" w:hAnsi="Trebuchet MS" w:hint="eastAsia"/>
+          <w:sz w:val="24"/>
+          <w:szCs w:val="24"/>
+        </w:rPr>
+      </w:pPr>
+    </w:p>
+    <w:p>
+      <w:pPr>
+        <w:pStyle w:val="a4"/>
+        <w:wordWrap/>
+        <w:spacing w:line="288" w:lineRule="auto"/>
+        <w:ind w:firstLineChars="100" w:firstLine="240"/>
+        <w:jc w:val="left"/>
+        <w:rPr>
+          <w:rFonts w:ascii="Trebuchet MS" w:eastAsia="HY중고딕" w:hAnsi="Trebuchet MS" w:hint="eastAsia"/>
+          <w:sz w:val="24"/>
+          <w:szCs w:val="24"/>
+        </w:rPr>
+      </w:pPr>
+    </w:p>
+    <w:p>
+      <w:pPr>
+        <w:pStyle w:val="a4"/>
+        <w:wordWrap/>
+        <w:spacing w:line="288" w:lineRule="auto"/>
+        <w:ind w:firstLineChars="100" w:firstLine="240"/>
+        <w:jc w:val="left"/>
+        <w:rPr>
+          <w:rFonts w:ascii="Trebuchet MS" w:eastAsia="HY중고딕" w:hAnsi="Trebuchet MS" w:hint="eastAsia"/>
+          <w:sz w:val="24"/>
+          <w:szCs w:val="24"/>
+        </w:rPr>
+      </w:pPr>
+    </w:p>
+    <w:p>
+      <w:pPr>
+        <w:pStyle w:val="a4"/>
+        <w:wordWrap/>
+        <w:spacing w:line="288" w:lineRule="auto"/>
+        <w:ind w:firstLineChars="100" w:firstLine="240"/>
+        <w:jc w:val="left"/>
+        <w:rPr>
+          <w:rFonts w:ascii="Trebuchet MS" w:eastAsia="HY중고딕" w:hAnsi="Trebuchet MS" w:hint="eastAsia"/>
+          <w:sz w:val="24"/>
+          <w:szCs w:val="24"/>
+        </w:rPr>
+      </w:pPr>
+    </w:p>
+    <w:p>
+      <w:pPr>
+        <w:pStyle w:val="a4"/>
+        <w:wordWrap/>
+        <w:spacing w:line="288" w:lineRule="auto"/>
+        <w:ind w:firstLineChars="100" w:firstLine="240"/>
+        <w:jc w:val="left"/>
+        <w:rPr>
+          <w:rFonts w:ascii="Trebuchet MS" w:eastAsia="HY중고딕" w:hAnsi="Trebuchet MS" w:hint="eastAsia"/>
+          <w:sz w:val="24"/>
+          <w:szCs w:val="24"/>
+        </w:rPr>
+      </w:pPr>
+      <w:r>
+        <w:rPr>
           <w:rFonts w:ascii="Trebuchet MS" w:eastAsia="HY중고딕" w:hAnsi="Trebuchet MS"/>
-        </w:rPr>
-      </w:pPr>
-      <w:r>
-        <w:rPr>
-          <w:rFonts w:ascii="Trebuchet MS" w:eastAsia="HY중고딕" w:hAnsi="Trebuchet MS" w:hint="eastAsia"/>
-        </w:rPr>
-        <w:t>파란색이</w:t>
-      </w:r>
-      <w:r>
-        <w:rPr>
-          <w:rFonts w:ascii="Trebuchet MS" w:eastAsia="HY중고딕" w:hAnsi="Trebuchet MS" w:hint="eastAsia"/>
-        </w:rPr>
-        <w:t xml:space="preserve"> </w:t>
-      </w:r>
-      <w:r>
-        <w:rPr>
-          <w:rFonts w:ascii="Trebuchet MS" w:eastAsia="HY중고딕" w:hAnsi="Trebuchet MS" w:hint="eastAsia"/>
-          <w:sz w:val="21"/>
-        </w:rPr>
-        <w:t>training</w:t>
-      </w:r>
-      <w:r>
-        <w:rPr>
-          <w:rFonts w:ascii="Trebuchet MS" w:eastAsia="HY중고딕" w:hAnsi="Trebuchet MS" w:hint="eastAsia"/>
-        </w:rPr>
-        <w:t xml:space="preserve"> </w:t>
-      </w:r>
-      <w:r>
-        <w:rPr>
-          <w:rFonts w:ascii="Trebuchet MS" w:eastAsia="HY중고딕" w:hAnsi="Trebuchet MS" w:hint="eastAsia"/>
-          <w:sz w:val="21"/>
-        </w:rPr>
-        <w:t>set</w:t>
-      </w:r>
-      <w:r>
-        <w:rPr>
-          <w:rFonts w:ascii="Trebuchet MS" w:eastAsia="HY중고딕" w:hAnsi="Trebuchet MS" w:hint="eastAsia"/>
-        </w:rPr>
-        <w:t>을</w:t>
-      </w:r>
-      <w:r>
-        <w:rPr>
-          <w:rFonts w:ascii="Trebuchet MS" w:eastAsia="HY중고딕" w:hAnsi="Trebuchet MS" w:hint="eastAsia"/>
-        </w:rPr>
-        <w:t xml:space="preserve"> </w:t>
-      </w:r>
-      <w:r>
-        <w:rPr>
-          <w:rFonts w:ascii="Trebuchet MS" w:eastAsia="HY중고딕" w:hAnsi="Trebuchet MS" w:hint="eastAsia"/>
-          <w:sz w:val="21"/>
-        </w:rPr>
-        <w:t>test</w:t>
-      </w:r>
-      <w:r>
-        <w:rPr>
-          <w:rFonts w:ascii="Trebuchet MS" w:eastAsia="HY중고딕" w:hAnsi="Trebuchet MS" w:hint="eastAsia"/>
-        </w:rPr>
-        <w:t>한</w:t>
-      </w:r>
-      <w:r>
-        <w:rPr>
-          <w:rFonts w:ascii="Trebuchet MS" w:eastAsia="HY중고딕" w:hAnsi="Trebuchet MS" w:hint="eastAsia"/>
-        </w:rPr>
-        <w:t xml:space="preserve"> </w:t>
-      </w:r>
-      <w:r>
-        <w:rPr>
-          <w:rFonts w:ascii="Trebuchet MS" w:eastAsia="HY중고딕" w:hAnsi="Trebuchet MS" w:hint="eastAsia"/>
-        </w:rPr>
-        <w:t>결과이고</w:t>
-      </w:r>
-      <w:r>
-        <w:rPr>
-          <w:rFonts w:ascii="Trebuchet MS" w:eastAsia="HY중고딕" w:hAnsi="Trebuchet MS" w:hint="eastAsia"/>
-        </w:rPr>
-        <w:t xml:space="preserve">, </w:t>
-      </w:r>
-      <w:r>
-        <w:rPr>
-          <w:rFonts w:ascii="Trebuchet MS" w:eastAsia="HY중고딕" w:hAnsi="Trebuchet MS" w:hint="eastAsia"/>
-        </w:rPr>
-        <w:t>빨간색이</w:t>
-      </w:r>
-      <w:r>
-        <w:rPr>
-          <w:rFonts w:ascii="Trebuchet MS" w:eastAsia="HY중고딕" w:hAnsi="Trebuchet MS" w:hint="eastAsia"/>
-        </w:rPr>
-        <w:t xml:space="preserve"> </w:t>
-      </w:r>
-      <w:r>
-        <w:rPr>
-          <w:rFonts w:ascii="Trebuchet MS" w:eastAsia="HY중고딕" w:hAnsi="Trebuchet MS" w:hint="eastAsia"/>
-          <w:sz w:val="21"/>
-        </w:rPr>
-        <w:t>test</w:t>
-      </w:r>
-      <w:r>
-        <w:rPr>
-          <w:rFonts w:ascii="Trebuchet MS" w:eastAsia="HY중고딕" w:hAnsi="Trebuchet MS" w:hint="eastAsia"/>
-        </w:rPr>
-        <w:t xml:space="preserve"> </w:t>
-      </w:r>
-      <w:r>
-        <w:rPr>
-          <w:rFonts w:ascii="Trebuchet MS" w:eastAsia="HY중고딕" w:hAnsi="Trebuchet MS" w:hint="eastAsia"/>
-          <w:sz w:val="21"/>
-        </w:rPr>
-        <w:t>set</w:t>
-      </w:r>
-      <w:r>
-        <w:rPr>
-          <w:rFonts w:ascii="Trebuchet MS" w:eastAsia="HY중고딕" w:hAnsi="Trebuchet MS" w:hint="eastAsia"/>
-        </w:rPr>
-        <w:t>을</w:t>
-      </w:r>
-      <w:r>
-        <w:rPr>
-          <w:rFonts w:ascii="Trebuchet MS" w:eastAsia="HY중고딕" w:hAnsi="Trebuchet MS" w:hint="eastAsia"/>
-        </w:rPr>
-        <w:t xml:space="preserve"> </w:t>
-      </w:r>
-      <w:r>
-        <w:rPr>
-          <w:rFonts w:ascii="Trebuchet MS" w:eastAsia="HY중고딕" w:hAnsi="Trebuchet MS" w:hint="eastAsia"/>
-          <w:sz w:val="21"/>
-        </w:rPr>
-        <w:t>test</w:t>
-      </w:r>
-      <w:r>
-        <w:rPr>
-          <w:rFonts w:ascii="Trebuchet MS" w:eastAsia="HY중고딕" w:hAnsi="Trebuchet MS" w:hint="eastAsia"/>
-        </w:rPr>
-        <w:t>한</w:t>
-      </w:r>
-      <w:r>
-        <w:rPr>
-          <w:rFonts w:ascii="Trebuchet MS" w:eastAsia="HY중고딕" w:hAnsi="Trebuchet MS" w:hint="eastAsia"/>
-        </w:rPr>
-        <w:t xml:space="preserve"> </w:t>
-      </w:r>
-      <w:r>
-        <w:rPr>
-          <w:rFonts w:ascii="Trebuchet MS" w:eastAsia="HY중고딕" w:hAnsi="Trebuchet MS" w:hint="eastAsia"/>
-        </w:rPr>
-        <w:t>결과로</w:t>
-      </w:r>
-      <w:r>
-        <w:rPr>
-          <w:rFonts w:ascii="Trebuchet MS" w:eastAsia="HY중고딕" w:hAnsi="Trebuchet MS" w:hint="eastAsia"/>
-        </w:rPr>
-        <w:t xml:space="preserve"> </w:t>
-      </w:r>
-      <w:r>
-        <w:rPr>
-          <w:rFonts w:ascii="Trebuchet MS" w:eastAsia="HY중고딕" w:hAnsi="Trebuchet MS" w:hint="eastAsia"/>
-        </w:rPr>
-        <w:t>약</w:t>
-      </w:r>
-      <w:r>
-        <w:rPr>
-          <w:rFonts w:ascii="Trebuchet MS" w:eastAsia="HY중고딕" w:hAnsi="Trebuchet MS" w:hint="eastAsia"/>
-        </w:rPr>
-        <w:t xml:space="preserve"> 70%</w:t>
-      </w:r>
-      <w:r>
-        <w:rPr>
-          <w:rFonts w:ascii="Trebuchet MS" w:eastAsia="HY중고딕" w:hAnsi="Trebuchet MS" w:hint="eastAsia"/>
-        </w:rPr>
-        <w:t>의</w:t>
-      </w:r>
-      <w:r>
-        <w:rPr>
-          <w:rFonts w:ascii="Trebuchet MS" w:eastAsia="HY중고딕" w:hAnsi="Trebuchet MS" w:hint="eastAsia"/>
-        </w:rPr>
-        <w:t xml:space="preserve"> </w:t>
-      </w:r>
-      <w:r>
-        <w:rPr>
-          <w:rFonts w:ascii="Trebuchet MS" w:eastAsia="HY중고딕" w:hAnsi="Trebuchet MS" w:hint="eastAsia"/>
-        </w:rPr>
-        <w:t>정확도를</w:t>
-      </w:r>
-      <w:r>
-        <w:rPr>
-          <w:rFonts w:ascii="Trebuchet MS" w:eastAsia="HY중고딕" w:hAnsi="Trebuchet MS" w:hint="eastAsia"/>
-        </w:rPr>
-        <w:t xml:space="preserve"> </w:t>
-      </w:r>
-      <w:r>
-        <w:rPr>
-          <w:rFonts w:ascii="Trebuchet MS" w:eastAsia="HY중고딕" w:hAnsi="Trebuchet MS" w:hint="eastAsia"/>
-        </w:rPr>
-        <w:t>보였습니다</w:t>
-      </w:r>
-      <w:r>
-        <w:rPr>
-          <w:rFonts w:ascii="Trebuchet MS" w:eastAsia="HY중고딕" w:hAnsi="Trebuchet MS" w:hint="eastAsia"/>
-        </w:rPr>
-        <w:t>.</w:t>
+          <w:sz w:val="24"/>
+          <w:szCs w:val="24"/>
+        </w:rPr>
+        <w:lastRenderedPageBreak/>
+        <w:t>2.</w:t>
+      </w:r>
+      <w:r>
+        <w:rPr>
+          <w:rFonts w:ascii="Trebuchet MS" w:eastAsia="HY중고딕" w:hAnsi="Trebuchet MS" w:hint="eastAsia"/>
+          <w:sz w:val="24"/>
+          <w:szCs w:val="24"/>
+        </w:rPr>
+        <w:t>2</w:t>
+      </w:r>
+      <w:r>
+        <w:rPr>
+          <w:rFonts w:ascii="Trebuchet MS" w:eastAsia="HY중고딕" w:hAnsi="Trebuchet MS"/>
+          <w:sz w:val="24"/>
+          <w:szCs w:val="24"/>
+        </w:rPr>
+        <w:t xml:space="preserve">.  </w:t>
+      </w:r>
+      <w:r>
+        <w:rPr>
+          <w:rFonts w:ascii="Trebuchet MS" w:eastAsia="HY중고딕" w:hAnsi="Trebuchet MS" w:hint="eastAsia"/>
+          <w:sz w:val="24"/>
+          <w:szCs w:val="24"/>
+        </w:rPr>
+        <w:t>데이터의</w:t>
+      </w:r>
+      <w:r>
+        <w:rPr>
+          <w:rFonts w:ascii="Trebuchet MS" w:eastAsia="HY중고딕" w:hAnsi="Trebuchet MS" w:hint="eastAsia"/>
+          <w:sz w:val="24"/>
+          <w:szCs w:val="24"/>
+        </w:rPr>
+        <w:t xml:space="preserve"> feature </w:t>
+      </w:r>
+      <w:r>
+        <w:rPr>
+          <w:rFonts w:ascii="Trebuchet MS" w:eastAsia="HY중고딕" w:hAnsi="Trebuchet MS" w:hint="eastAsia"/>
+          <w:sz w:val="24"/>
+          <w:szCs w:val="24"/>
+        </w:rPr>
+        <w:t>추출</w:t>
+      </w:r>
+      <w:r>
+        <w:rPr>
+          <w:rFonts w:ascii="Trebuchet MS" w:eastAsia="HY중고딕" w:hAnsi="Trebuchet MS" w:hint="eastAsia"/>
+          <w:sz w:val="24"/>
+          <w:szCs w:val="24"/>
+        </w:rPr>
+        <w:t xml:space="preserve"> </w:t>
+      </w:r>
+      <w:r>
+        <w:rPr>
+          <w:rFonts w:ascii="Trebuchet MS" w:eastAsia="HY중고딕" w:hAnsi="Trebuchet MS" w:hint="eastAsia"/>
+          <w:sz w:val="24"/>
+          <w:szCs w:val="24"/>
+        </w:rPr>
+        <w:t>및</w:t>
+      </w:r>
+      <w:r>
+        <w:rPr>
+          <w:rFonts w:ascii="Trebuchet MS" w:eastAsia="HY중고딕" w:hAnsi="Trebuchet MS" w:hint="eastAsia"/>
+          <w:sz w:val="24"/>
+          <w:szCs w:val="24"/>
+        </w:rPr>
+        <w:t xml:space="preserve"> </w:t>
+      </w:r>
+      <w:r>
+        <w:rPr>
+          <w:rFonts w:ascii="Trebuchet MS" w:eastAsia="HY중고딕" w:hAnsi="Trebuchet MS" w:hint="eastAsia"/>
+          <w:sz w:val="24"/>
+          <w:szCs w:val="24"/>
+        </w:rPr>
+        <w:t>프로젝트</w:t>
+      </w:r>
+      <w:r>
+        <w:rPr>
+          <w:rFonts w:ascii="Trebuchet MS" w:eastAsia="HY중고딕" w:hAnsi="Trebuchet MS" w:hint="eastAsia"/>
+          <w:sz w:val="24"/>
+          <w:szCs w:val="24"/>
+        </w:rPr>
+        <w:t xml:space="preserve"> </w:t>
+      </w:r>
+      <w:r>
+        <w:rPr>
+          <w:rFonts w:ascii="Trebuchet MS" w:eastAsia="HY중고딕" w:hAnsi="Trebuchet MS" w:hint="eastAsia"/>
+          <w:sz w:val="24"/>
+          <w:szCs w:val="24"/>
+        </w:rPr>
+        <w:t>모듈화</w:t>
+      </w:r>
+    </w:p>
+    <w:p>
+      <w:pPr>
+        <w:pStyle w:val="a4"/>
+        <w:wordWrap/>
+        <w:spacing w:line="288" w:lineRule="auto"/>
+        <w:ind w:firstLineChars="100" w:firstLine="200"/>
+        <w:jc w:val="left"/>
+        <w:rPr>
+          <w:rFonts w:ascii="Trebuchet MS" w:eastAsia="HY중고딕" w:hAnsi="Trebuchet MS" w:hint="eastAsia"/>
+        </w:rPr>
+      </w:pPr>
+      <w:r>
+        <w:rPr>
+          <w:rFonts w:ascii="Trebuchet MS" w:eastAsia="HY중고딕" w:hAnsi="Trebuchet MS" w:hint="eastAsia"/>
+        </w:rPr>
+        <w:t>데이터의</w:t>
+      </w:r>
+      <w:r>
+        <w:rPr>
+          <w:rFonts w:ascii="Trebuchet MS" w:eastAsia="HY중고딕" w:hAnsi="Trebuchet MS" w:hint="eastAsia"/>
+        </w:rPr>
+        <w:t xml:space="preserve"> </w:t>
+      </w:r>
+      <w:proofErr w:type="spellStart"/>
+      <w:r>
+        <w:rPr>
+          <w:rFonts w:ascii="Trebuchet MS" w:eastAsia="HY중고딕" w:hAnsi="Trebuchet MS" w:hint="eastAsia"/>
+        </w:rPr>
+        <w:t>갯수가</w:t>
+      </w:r>
+      <w:proofErr w:type="spellEnd"/>
+      <w:r>
+        <w:rPr>
+          <w:rFonts w:ascii="Trebuchet MS" w:eastAsia="HY중고딕" w:hAnsi="Trebuchet MS" w:hint="eastAsia"/>
+        </w:rPr>
+        <w:t xml:space="preserve"> 7000</w:t>
+      </w:r>
+      <w:r>
+        <w:rPr>
+          <w:rFonts w:ascii="Trebuchet MS" w:eastAsia="HY중고딕" w:hAnsi="Trebuchet MS" w:hint="eastAsia"/>
+        </w:rPr>
+        <w:t>개</w:t>
+      </w:r>
+      <w:r>
+        <w:rPr>
+          <w:rFonts w:ascii="Trebuchet MS" w:eastAsia="HY중고딕" w:hAnsi="Trebuchet MS" w:hint="eastAsia"/>
+        </w:rPr>
+        <w:t xml:space="preserve"> </w:t>
+      </w:r>
+      <w:r>
+        <w:rPr>
+          <w:rFonts w:ascii="Trebuchet MS" w:eastAsia="HY중고딕" w:hAnsi="Trebuchet MS" w:hint="eastAsia"/>
+        </w:rPr>
+        <w:t>이상이어서</w:t>
+      </w:r>
+      <w:r>
+        <w:rPr>
+          <w:rFonts w:ascii="Trebuchet MS" w:eastAsia="HY중고딕" w:hAnsi="Trebuchet MS" w:hint="eastAsia"/>
+        </w:rPr>
+        <w:t xml:space="preserve"> </w:t>
+      </w:r>
+      <w:r>
+        <w:rPr>
+          <w:rFonts w:ascii="Trebuchet MS" w:eastAsia="HY중고딕" w:hAnsi="Trebuchet MS" w:hint="eastAsia"/>
+        </w:rPr>
+        <w:t>데이터들에</w:t>
+      </w:r>
+      <w:r>
+        <w:rPr>
+          <w:rFonts w:ascii="Trebuchet MS" w:eastAsia="HY중고딕" w:hAnsi="Trebuchet MS" w:hint="eastAsia"/>
+        </w:rPr>
+        <w:t xml:space="preserve"> </w:t>
+      </w:r>
+      <w:r>
+        <w:rPr>
+          <w:rFonts w:ascii="Trebuchet MS" w:eastAsia="HY중고딕" w:hAnsi="Trebuchet MS" w:hint="eastAsia"/>
+        </w:rPr>
+        <w:t>대한</w:t>
+      </w:r>
+      <w:r>
+        <w:rPr>
+          <w:rFonts w:ascii="Trebuchet MS" w:eastAsia="HY중고딕" w:hAnsi="Trebuchet MS" w:hint="eastAsia"/>
+        </w:rPr>
+        <w:t xml:space="preserve"> molecular factor</w:t>
+      </w:r>
+      <w:r>
+        <w:rPr>
+          <w:rFonts w:ascii="Trebuchet MS" w:eastAsia="HY중고딕" w:hAnsi="Trebuchet MS" w:hint="eastAsia"/>
+        </w:rPr>
+        <w:t>들만</w:t>
+      </w:r>
+      <w:r>
+        <w:rPr>
+          <w:rFonts w:ascii="Trebuchet MS" w:eastAsia="HY중고딕" w:hAnsi="Trebuchet MS" w:hint="eastAsia"/>
+        </w:rPr>
+        <w:t xml:space="preserve"> </w:t>
+      </w:r>
+      <w:r>
+        <w:rPr>
+          <w:rFonts w:ascii="Trebuchet MS" w:eastAsia="HY중고딕" w:hAnsi="Trebuchet MS" w:hint="eastAsia"/>
+        </w:rPr>
+        <w:t>계산하는</w:t>
+      </w:r>
+      <w:r>
+        <w:rPr>
+          <w:rFonts w:ascii="Trebuchet MS" w:eastAsia="HY중고딕" w:hAnsi="Trebuchet MS" w:hint="eastAsia"/>
+        </w:rPr>
+        <w:t xml:space="preserve"> </w:t>
+      </w:r>
+      <w:r>
+        <w:rPr>
+          <w:rFonts w:ascii="Trebuchet MS" w:eastAsia="HY중고딕" w:hAnsi="Trebuchet MS" w:hint="eastAsia"/>
+        </w:rPr>
+        <w:t>것이</w:t>
+      </w:r>
+      <w:r>
+        <w:rPr>
+          <w:rFonts w:ascii="Trebuchet MS" w:eastAsia="HY중고딕" w:hAnsi="Trebuchet MS" w:hint="eastAsia"/>
+        </w:rPr>
+        <w:t xml:space="preserve"> </w:t>
+      </w:r>
+      <w:r>
+        <w:rPr>
+          <w:rFonts w:ascii="Trebuchet MS" w:eastAsia="HY중고딕" w:hAnsi="Trebuchet MS" w:hint="eastAsia"/>
+        </w:rPr>
+        <w:t>최소</w:t>
+      </w:r>
+      <w:r>
+        <w:rPr>
+          <w:rFonts w:ascii="Trebuchet MS" w:eastAsia="HY중고딕" w:hAnsi="Trebuchet MS" w:hint="eastAsia"/>
+        </w:rPr>
+        <w:t xml:space="preserve"> 30</w:t>
+      </w:r>
+      <w:r>
+        <w:rPr>
+          <w:rFonts w:ascii="Trebuchet MS" w:eastAsia="HY중고딕" w:hAnsi="Trebuchet MS" w:hint="eastAsia"/>
+        </w:rPr>
+        <w:t>분은</w:t>
+      </w:r>
+      <w:r>
+        <w:rPr>
+          <w:rFonts w:ascii="Trebuchet MS" w:eastAsia="HY중고딕" w:hAnsi="Trebuchet MS" w:hint="eastAsia"/>
+        </w:rPr>
+        <w:t xml:space="preserve"> </w:t>
+      </w:r>
+      <w:r>
+        <w:rPr>
+          <w:rFonts w:ascii="Trebuchet MS" w:eastAsia="HY중고딕" w:hAnsi="Trebuchet MS" w:hint="eastAsia"/>
+        </w:rPr>
+        <w:t>걸리게</w:t>
+      </w:r>
+      <w:r>
+        <w:rPr>
+          <w:rFonts w:ascii="Trebuchet MS" w:eastAsia="HY중고딕" w:hAnsi="Trebuchet MS" w:hint="eastAsia"/>
+        </w:rPr>
+        <w:t xml:space="preserve"> </w:t>
+      </w:r>
+      <w:r>
+        <w:rPr>
+          <w:rFonts w:ascii="Trebuchet MS" w:eastAsia="HY중고딕" w:hAnsi="Trebuchet MS" w:hint="eastAsia"/>
+        </w:rPr>
+        <w:t>되었습니다</w:t>
+      </w:r>
+      <w:r>
+        <w:rPr>
+          <w:rFonts w:ascii="Trebuchet MS" w:eastAsia="HY중고딕" w:hAnsi="Trebuchet MS" w:hint="eastAsia"/>
+        </w:rPr>
+        <w:t xml:space="preserve">. </w:t>
+      </w:r>
+      <w:r>
+        <w:rPr>
+          <w:rFonts w:ascii="Trebuchet MS" w:eastAsia="HY중고딕" w:hAnsi="Trebuchet MS" w:hint="eastAsia"/>
+        </w:rPr>
+        <w:t>그래서</w:t>
+      </w:r>
+      <w:r>
+        <w:rPr>
+          <w:rFonts w:ascii="Trebuchet MS" w:eastAsia="HY중고딕" w:hAnsi="Trebuchet MS" w:hint="eastAsia"/>
+        </w:rPr>
+        <w:t xml:space="preserve"> </w:t>
+      </w:r>
+      <w:r>
+        <w:rPr>
+          <w:rFonts w:ascii="Trebuchet MS" w:eastAsia="HY중고딕" w:hAnsi="Trebuchet MS" w:hint="eastAsia"/>
+        </w:rPr>
+        <w:t>항상</w:t>
+      </w:r>
+      <w:r>
+        <w:rPr>
+          <w:rFonts w:ascii="Trebuchet MS" w:eastAsia="HY중고딕" w:hAnsi="Trebuchet MS" w:hint="eastAsia"/>
+        </w:rPr>
+        <w:t xml:space="preserve"> mol factor</w:t>
+      </w:r>
+      <w:r>
+        <w:rPr>
+          <w:rFonts w:ascii="Trebuchet MS" w:eastAsia="HY중고딕" w:hAnsi="Trebuchet MS" w:hint="eastAsia"/>
+        </w:rPr>
+        <w:t>들을</w:t>
+      </w:r>
+      <w:r>
+        <w:rPr>
+          <w:rFonts w:ascii="Trebuchet MS" w:eastAsia="HY중고딕" w:hAnsi="Trebuchet MS" w:hint="eastAsia"/>
+        </w:rPr>
+        <w:t xml:space="preserve"> </w:t>
+      </w:r>
+      <w:r>
+        <w:rPr>
+          <w:rFonts w:ascii="Trebuchet MS" w:eastAsia="HY중고딕" w:hAnsi="Trebuchet MS" w:hint="eastAsia"/>
+        </w:rPr>
+        <w:t>계산하는</w:t>
+      </w:r>
+      <w:r>
+        <w:rPr>
+          <w:rFonts w:ascii="Trebuchet MS" w:eastAsia="HY중고딕" w:hAnsi="Trebuchet MS" w:hint="eastAsia"/>
+        </w:rPr>
+        <w:t xml:space="preserve"> </w:t>
+      </w:r>
+      <w:r>
+        <w:rPr>
+          <w:rFonts w:ascii="Trebuchet MS" w:eastAsia="HY중고딕" w:hAnsi="Trebuchet MS" w:hint="eastAsia"/>
+        </w:rPr>
+        <w:t>것이</w:t>
+      </w:r>
+      <w:r>
+        <w:rPr>
+          <w:rFonts w:ascii="Trebuchet MS" w:eastAsia="HY중고딕" w:hAnsi="Trebuchet MS" w:hint="eastAsia"/>
+        </w:rPr>
+        <w:t xml:space="preserve"> </w:t>
+      </w:r>
+      <w:r>
+        <w:rPr>
+          <w:rFonts w:ascii="Trebuchet MS" w:eastAsia="HY중고딕" w:hAnsi="Trebuchet MS" w:hint="eastAsia"/>
+        </w:rPr>
+        <w:t>아닌</w:t>
+      </w:r>
+      <w:r>
+        <w:rPr>
+          <w:rFonts w:ascii="Trebuchet MS" w:eastAsia="HY중고딕" w:hAnsi="Trebuchet MS" w:hint="eastAsia"/>
+        </w:rPr>
+        <w:t xml:space="preserve"> </w:t>
+      </w:r>
+      <w:r>
+        <w:rPr>
+          <w:rFonts w:ascii="Trebuchet MS" w:eastAsia="HY중고딕" w:hAnsi="Trebuchet MS" w:hint="eastAsia"/>
+        </w:rPr>
+        <w:t>한번만</w:t>
+      </w:r>
+      <w:r>
+        <w:rPr>
+          <w:rFonts w:ascii="Trebuchet MS" w:eastAsia="HY중고딕" w:hAnsi="Trebuchet MS" w:hint="eastAsia"/>
+        </w:rPr>
+        <w:t xml:space="preserve"> </w:t>
+      </w:r>
+      <w:r>
+        <w:rPr>
+          <w:rFonts w:ascii="Trebuchet MS" w:eastAsia="HY중고딕" w:hAnsi="Trebuchet MS" w:hint="eastAsia"/>
+        </w:rPr>
+        <w:t>계산해서</w:t>
+      </w:r>
+      <w:r>
+        <w:rPr>
+          <w:rFonts w:ascii="Trebuchet MS" w:eastAsia="HY중고딕" w:hAnsi="Trebuchet MS" w:hint="eastAsia"/>
+        </w:rPr>
+        <w:t xml:space="preserve"> </w:t>
+      </w:r>
+      <w:r>
+        <w:rPr>
+          <w:rFonts w:ascii="Trebuchet MS" w:eastAsia="HY중고딕" w:hAnsi="Trebuchet MS" w:hint="eastAsia"/>
+        </w:rPr>
+        <w:t>파일로</w:t>
+      </w:r>
+      <w:r>
+        <w:rPr>
+          <w:rFonts w:ascii="Trebuchet MS" w:eastAsia="HY중고딕" w:hAnsi="Trebuchet MS" w:hint="eastAsia"/>
+        </w:rPr>
+        <w:t xml:space="preserve"> </w:t>
+      </w:r>
+      <w:r>
+        <w:rPr>
+          <w:rFonts w:ascii="Trebuchet MS" w:eastAsia="HY중고딕" w:hAnsi="Trebuchet MS" w:hint="eastAsia"/>
+        </w:rPr>
+        <w:t>저장할</w:t>
+      </w:r>
+      <w:r>
+        <w:rPr>
+          <w:rFonts w:ascii="Trebuchet MS" w:eastAsia="HY중고딕" w:hAnsi="Trebuchet MS" w:hint="eastAsia"/>
+        </w:rPr>
+        <w:t xml:space="preserve"> </w:t>
+      </w:r>
+      <w:r>
+        <w:rPr>
+          <w:rFonts w:ascii="Trebuchet MS" w:eastAsia="HY중고딕" w:hAnsi="Trebuchet MS" w:hint="eastAsia"/>
+        </w:rPr>
+        <w:t>수</w:t>
+      </w:r>
+      <w:r>
+        <w:rPr>
+          <w:rFonts w:ascii="Trebuchet MS" w:eastAsia="HY중고딕" w:hAnsi="Trebuchet MS" w:hint="eastAsia"/>
+        </w:rPr>
+        <w:t xml:space="preserve"> </w:t>
+      </w:r>
+      <w:r>
+        <w:rPr>
+          <w:rFonts w:ascii="Trebuchet MS" w:eastAsia="HY중고딕" w:hAnsi="Trebuchet MS" w:hint="eastAsia"/>
+        </w:rPr>
+        <w:t>있도록</w:t>
+      </w:r>
+      <w:r>
+        <w:rPr>
+          <w:rFonts w:ascii="Trebuchet MS" w:eastAsia="HY중고딕" w:hAnsi="Trebuchet MS" w:hint="eastAsia"/>
+        </w:rPr>
+        <w:t xml:space="preserve"> </w:t>
+      </w:r>
+      <w:proofErr w:type="spellStart"/>
+      <w:r>
+        <w:rPr>
+          <w:rFonts w:ascii="Trebuchet MS" w:eastAsia="HY중고딕" w:hAnsi="Trebuchet MS" w:hint="eastAsia"/>
+        </w:rPr>
+        <w:t>추출기를</w:t>
+      </w:r>
+      <w:proofErr w:type="spellEnd"/>
+      <w:r>
+        <w:rPr>
+          <w:rFonts w:ascii="Trebuchet MS" w:eastAsia="HY중고딕" w:hAnsi="Trebuchet MS" w:hint="eastAsia"/>
+        </w:rPr>
+        <w:t xml:space="preserve"> </w:t>
+      </w:r>
+      <w:r>
+        <w:rPr>
+          <w:rFonts w:ascii="Trebuchet MS" w:eastAsia="HY중고딕" w:hAnsi="Trebuchet MS" w:hint="eastAsia"/>
+        </w:rPr>
+        <w:t>만들었습니다</w:t>
+      </w:r>
+      <w:r>
+        <w:rPr>
+          <w:rFonts w:ascii="Trebuchet MS" w:eastAsia="HY중고딕" w:hAnsi="Trebuchet MS" w:hint="eastAsia"/>
+        </w:rPr>
+        <w:t xml:space="preserve">. </w:t>
+      </w:r>
+      <w:r>
+        <w:rPr>
+          <w:rFonts w:ascii="Trebuchet MS" w:eastAsia="HY중고딕" w:hAnsi="Trebuchet MS" w:hint="eastAsia"/>
+        </w:rPr>
+        <w:t>만든</w:t>
+      </w:r>
+      <w:r>
+        <w:rPr>
+          <w:rFonts w:ascii="Trebuchet MS" w:eastAsia="HY중고딕" w:hAnsi="Trebuchet MS" w:hint="eastAsia"/>
+        </w:rPr>
+        <w:t xml:space="preserve"> </w:t>
+      </w:r>
+      <w:r>
+        <w:rPr>
+          <w:rFonts w:ascii="Trebuchet MS" w:eastAsia="HY중고딕" w:hAnsi="Trebuchet MS" w:hint="eastAsia"/>
+        </w:rPr>
+        <w:t>것은</w:t>
+      </w:r>
+      <w:r>
+        <w:rPr>
+          <w:rFonts w:ascii="Trebuchet MS" w:eastAsia="HY중고딕" w:hAnsi="Trebuchet MS" w:hint="eastAsia"/>
+        </w:rPr>
+        <w:t xml:space="preserve"> </w:t>
+      </w:r>
+      <w:r>
+        <w:rPr>
+          <w:rFonts w:ascii="Trebuchet MS" w:eastAsia="HY중고딕" w:hAnsi="Trebuchet MS" w:hint="eastAsia"/>
+        </w:rPr>
+        <w:t>다시</w:t>
+      </w:r>
+      <w:r>
+        <w:rPr>
+          <w:rFonts w:ascii="Trebuchet MS" w:eastAsia="HY중고딕" w:hAnsi="Trebuchet MS" w:hint="eastAsia"/>
+        </w:rPr>
+        <w:t xml:space="preserve"> </w:t>
+      </w:r>
+      <w:proofErr w:type="spellStart"/>
+      <w:r>
+        <w:rPr>
+          <w:rFonts w:ascii="Trebuchet MS" w:eastAsia="HY중고딕" w:hAnsi="Trebuchet MS" w:hint="eastAsia"/>
+        </w:rPr>
+        <w:t>mlp</w:t>
+      </w:r>
+      <w:proofErr w:type="spellEnd"/>
+      <w:r>
+        <w:rPr>
+          <w:rFonts w:ascii="Trebuchet MS" w:eastAsia="HY중고딕" w:hAnsi="Trebuchet MS" w:hint="eastAsia"/>
+        </w:rPr>
+        <w:t xml:space="preserve"> classifier</w:t>
+      </w:r>
+      <w:proofErr w:type="spellStart"/>
+      <w:r>
+        <w:rPr>
+          <w:rFonts w:ascii="Trebuchet MS" w:eastAsia="HY중고딕" w:hAnsi="Trebuchet MS" w:hint="eastAsia"/>
+        </w:rPr>
+        <w:t>로</w:t>
+      </w:r>
+      <w:proofErr w:type="spellEnd"/>
+      <w:r>
+        <w:rPr>
+          <w:rFonts w:ascii="Trebuchet MS" w:eastAsia="HY중고딕" w:hAnsi="Trebuchet MS" w:hint="eastAsia"/>
+        </w:rPr>
+        <w:t xml:space="preserve"> </w:t>
+      </w:r>
+      <w:r>
+        <w:rPr>
+          <w:rFonts w:ascii="Trebuchet MS" w:eastAsia="HY중고딕" w:hAnsi="Trebuchet MS" w:hint="eastAsia"/>
+        </w:rPr>
+        <w:t>실행해</w:t>
+      </w:r>
+      <w:r>
+        <w:rPr>
+          <w:rFonts w:ascii="Trebuchet MS" w:eastAsia="HY중고딕" w:hAnsi="Trebuchet MS" w:hint="eastAsia"/>
+        </w:rPr>
+        <w:t xml:space="preserve"> </w:t>
+      </w:r>
+      <w:r>
+        <w:rPr>
+          <w:rFonts w:ascii="Trebuchet MS" w:eastAsia="HY중고딕" w:hAnsi="Trebuchet MS" w:hint="eastAsia"/>
+        </w:rPr>
+        <w:t>봄으로써</w:t>
+      </w:r>
+      <w:r>
+        <w:rPr>
+          <w:rFonts w:ascii="Trebuchet MS" w:eastAsia="HY중고딕" w:hAnsi="Trebuchet MS" w:hint="eastAsia"/>
+        </w:rPr>
+        <w:t xml:space="preserve"> </w:t>
+      </w:r>
+      <w:r>
+        <w:rPr>
+          <w:rFonts w:ascii="Trebuchet MS" w:eastAsia="HY중고딕" w:hAnsi="Trebuchet MS" w:hint="eastAsia"/>
+        </w:rPr>
+        <w:t>정상적인</w:t>
+      </w:r>
+      <w:r>
+        <w:rPr>
+          <w:rFonts w:ascii="Trebuchet MS" w:eastAsia="HY중고딕" w:hAnsi="Trebuchet MS" w:hint="eastAsia"/>
+        </w:rPr>
+        <w:t xml:space="preserve"> </w:t>
+      </w:r>
+      <w:r>
+        <w:rPr>
+          <w:rFonts w:ascii="Trebuchet MS" w:eastAsia="HY중고딕" w:hAnsi="Trebuchet MS" w:hint="eastAsia"/>
+        </w:rPr>
+        <w:t>파일이</w:t>
+      </w:r>
+      <w:r>
+        <w:rPr>
+          <w:rFonts w:ascii="Trebuchet MS" w:eastAsia="HY중고딕" w:hAnsi="Trebuchet MS" w:hint="eastAsia"/>
+        </w:rPr>
+        <w:t xml:space="preserve"> </w:t>
+      </w:r>
+      <w:r>
+        <w:rPr>
+          <w:rFonts w:ascii="Trebuchet MS" w:eastAsia="HY중고딕" w:hAnsi="Trebuchet MS" w:hint="eastAsia"/>
+        </w:rPr>
+        <w:t>만들어</w:t>
+      </w:r>
+      <w:r>
+        <w:rPr>
+          <w:rFonts w:ascii="Trebuchet MS" w:eastAsia="HY중고딕" w:hAnsi="Trebuchet MS" w:hint="eastAsia"/>
+        </w:rPr>
+        <w:t xml:space="preserve"> </w:t>
+      </w:r>
+      <w:r>
+        <w:rPr>
+          <w:rFonts w:ascii="Trebuchet MS" w:eastAsia="HY중고딕" w:hAnsi="Trebuchet MS" w:hint="eastAsia"/>
+        </w:rPr>
+        <w:t>졌다는</w:t>
+      </w:r>
+      <w:r>
+        <w:rPr>
+          <w:rFonts w:ascii="Trebuchet MS" w:eastAsia="HY중고딕" w:hAnsi="Trebuchet MS" w:hint="eastAsia"/>
+        </w:rPr>
+        <w:t xml:space="preserve"> </w:t>
+      </w:r>
+      <w:r>
+        <w:rPr>
+          <w:rFonts w:ascii="Trebuchet MS" w:eastAsia="HY중고딕" w:hAnsi="Trebuchet MS" w:hint="eastAsia"/>
+        </w:rPr>
+        <w:t>것을</w:t>
+      </w:r>
+      <w:r>
+        <w:rPr>
+          <w:rFonts w:ascii="Trebuchet MS" w:eastAsia="HY중고딕" w:hAnsi="Trebuchet MS" w:hint="eastAsia"/>
+        </w:rPr>
+        <w:t xml:space="preserve"> </w:t>
+      </w:r>
+      <w:r>
+        <w:rPr>
+          <w:rFonts w:ascii="Trebuchet MS" w:eastAsia="HY중고딕" w:hAnsi="Trebuchet MS" w:hint="eastAsia"/>
+        </w:rPr>
+        <w:t>확인했습니다</w:t>
+      </w:r>
+      <w:r>
+        <w:rPr>
+          <w:rFonts w:ascii="Trebuchet MS" w:eastAsia="HY중고딕" w:hAnsi="Trebuchet MS" w:hint="eastAsia"/>
+        </w:rPr>
+        <w:t xml:space="preserve">. </w:t>
+      </w:r>
+      <w:r>
+        <w:rPr>
+          <w:rFonts w:ascii="Trebuchet MS" w:eastAsia="HY중고딕" w:hAnsi="Trebuchet MS" w:hint="eastAsia"/>
+          <w:noProof/>
+        </w:rPr>
+        <w:drawing>
+          <wp:inline distT="0" distB="0" distL="0" distR="0">
+            <wp:extent cx="5731510" cy="430665"/>
+            <wp:effectExtent l="19050" t="0" r="2540" b="0"/>
+            <wp:docPr id="5" name="그림 4"/>
+            <wp:cNvGraphicFramePr>
+              <a:graphicFrameLocks xmlns:a="http://schemas.openxmlformats.org/drawingml/2006/main" noChangeAspect="1"/>
+            </wp:cNvGraphicFramePr>
+            <a:graphic xmlns:a="http://schemas.openxmlformats.org/drawingml/2006/main">
+              <a:graphicData uri="http://schemas.openxmlformats.org/drawingml/2006/picture">
+                <pic:pic xmlns:pic="http://schemas.openxmlformats.org/drawingml/2006/picture">
+                  <pic:nvPicPr>
+                    <pic:cNvPr id="0" name="Picture 4"/>
+                    <pic:cNvPicPr>
+                      <a:picLocks noChangeAspect="1" noChangeArrowheads="1"/>
+                    </pic:cNvPicPr>
+                  </pic:nvPicPr>
+                  <pic:blipFill>
+                    <a:blip r:embed="rId10" cstate="print"/>
+                    <a:srcRect/>
+                    <a:stretch>
+                      <a:fillRect/>
+                    </a:stretch>
+                  </pic:blipFill>
+                  <pic:spPr bwMode="auto">
+                    <a:xfrm>
+                      <a:off x="0" y="0"/>
+                      <a:ext cx="5731510" cy="430665"/>
+                    </a:xfrm>
+                    <a:prstGeom prst="rect">
+                      <a:avLst/>
+                    </a:prstGeom>
+                    <a:noFill/>
+                    <a:ln w="9525">
+                      <a:noFill/>
+                      <a:miter lim="800000"/>
+                      <a:headEnd/>
+                      <a:tailEnd/>
+                    </a:ln>
+                  </pic:spPr>
+                </pic:pic>
+              </a:graphicData>
+            </a:graphic>
+          </wp:inline>
+        </w:drawing>
+      </w:r>
+    </w:p>
+    <w:p>
+      <w:pPr>
+        <w:pStyle w:val="a4"/>
+        <w:wordWrap/>
+        <w:spacing w:line="288" w:lineRule="auto"/>
+        <w:ind w:firstLineChars="100" w:firstLine="200"/>
+        <w:jc w:val="left"/>
+        <w:rPr>
+          <w:rFonts w:ascii="Trebuchet MS" w:eastAsia="HY중고딕" w:hAnsi="Trebuchet MS"/>
+        </w:rPr>
+      </w:pPr>
+      <w:r>
+        <w:rPr>
+          <w:rFonts w:ascii="Trebuchet MS" w:eastAsia="HY중고딕" w:hAnsi="Trebuchet MS"/>
+          <w:noProof/>
+        </w:rPr>
+        <w:drawing>
+          <wp:inline distT="0" distB="0" distL="0" distR="0">
+            <wp:extent cx="5731510" cy="1480640"/>
+            <wp:effectExtent l="19050" t="0" r="2540" b="0"/>
+            <wp:docPr id="4" name="그림 1"/>
+            <wp:cNvGraphicFramePr>
+              <a:graphicFrameLocks xmlns:a="http://schemas.openxmlformats.org/drawingml/2006/main" noChangeAspect="1"/>
+            </wp:cNvGraphicFramePr>
+            <a:graphic xmlns:a="http://schemas.openxmlformats.org/drawingml/2006/main">
+              <a:graphicData uri="http://schemas.openxmlformats.org/drawingml/2006/picture">
+                <pic:pic xmlns:pic="http://schemas.openxmlformats.org/drawingml/2006/picture">
+                  <pic:nvPicPr>
+                    <pic:cNvPr id="0" name="Picture 1"/>
+                    <pic:cNvPicPr>
+                      <a:picLocks noChangeAspect="1" noChangeArrowheads="1"/>
+                    </pic:cNvPicPr>
+                  </pic:nvPicPr>
+                  <pic:blipFill>
+                    <a:blip r:embed="rId11" cstate="print"/>
+                    <a:srcRect/>
+                    <a:stretch>
+                      <a:fillRect/>
+                    </a:stretch>
+                  </pic:blipFill>
+                  <pic:spPr bwMode="auto">
+                    <a:xfrm>
+                      <a:off x="0" y="0"/>
+                      <a:ext cx="5731510" cy="1480640"/>
+                    </a:xfrm>
+                    <a:prstGeom prst="rect">
+                      <a:avLst/>
+                    </a:prstGeom>
+                    <a:noFill/>
+                    <a:ln w="9525">
+                      <a:noFill/>
+                      <a:miter lim="800000"/>
+                      <a:headEnd/>
+                      <a:tailEnd/>
+                    </a:ln>
+                  </pic:spPr>
+                </pic:pic>
+              </a:graphicData>
+            </a:graphic>
+          </wp:inline>
+        </w:drawing>
       </w:r>
     </w:p>
     <w:sectPr>
@@ -1885,9 +2794,59 @@
 </w:document>
 </file>
 
+<file path=word/endnotes.xml><?xml version="1.0" encoding="utf-8"?>
+<w:endnotes xmlns:ve="http://schemas.openxmlformats.org/markup-compatibility/2006" xmlns:o="urn:schemas-microsoft-com:office:office" xmlns:r="http://schemas.openxmlformats.org/officeDocument/2006/relationships" xmlns:m="http://schemas.openxmlformats.org/officeDocument/2006/math" xmlns:v="urn:schemas-microsoft-com:vml" xmlns:wp="http://schemas.openxmlformats.org/drawingml/2006/wordprocessingDrawing" xmlns:w10="urn:schemas-microsoft-com:office:word" xmlns:w="http://schemas.openxmlformats.org/wordprocessingml/2006/main" xmlns:wne="http://schemas.microsoft.com/office/word/2006/wordml">
+  <w:endnote w:type="separator" w:id="-1">
+    <w:p>
+      <w:pPr>
+        <w:spacing w:after="0" w:line="240" w:lineRule="auto"/>
+      </w:pPr>
+      <w:r>
+        <w:separator/>
+      </w:r>
+    </w:p>
+  </w:endnote>
+  <w:endnote w:type="continuationSeparator" w:id="0">
+    <w:p>
+      <w:pPr>
+        <w:spacing w:after="0" w:line="240" w:lineRule="auto"/>
+      </w:pPr>
+      <w:r>
+        <w:continuationSeparator/>
+      </w:r>
+    </w:p>
+  </w:endnote>
+</w:endnotes>
+</file>
+
+<file path=word/footnotes.xml><?xml version="1.0" encoding="utf-8"?>
+<w:footnotes xmlns:ve="http://schemas.openxmlformats.org/markup-compatibility/2006" xmlns:o="urn:schemas-microsoft-com:office:office" xmlns:r="http://schemas.openxmlformats.org/officeDocument/2006/relationships" xmlns:m="http://schemas.openxmlformats.org/officeDocument/2006/math" xmlns:v="urn:schemas-microsoft-com:vml" xmlns:wp="http://schemas.openxmlformats.org/drawingml/2006/wordprocessingDrawing" xmlns:w10="urn:schemas-microsoft-com:office:word" xmlns:w="http://schemas.openxmlformats.org/wordprocessingml/2006/main" xmlns:wne="http://schemas.microsoft.com/office/word/2006/wordml">
+  <w:footnote w:type="separator" w:id="-1">
+    <w:p>
+      <w:pPr>
+        <w:spacing w:after="0" w:line="240" w:lineRule="auto"/>
+      </w:pPr>
+      <w:r>
+        <w:separator/>
+      </w:r>
+    </w:p>
+  </w:footnote>
+  <w:footnote w:type="continuationSeparator" w:id="0">
+    <w:p>
+      <w:pPr>
+        <w:spacing w:after="0" w:line="240" w:lineRule="auto"/>
+      </w:pPr>
+      <w:r>
+        <w:continuationSeparator/>
+      </w:r>
+    </w:p>
+  </w:footnote>
+</w:footnotes>
+</file>
+
 <file path=word/numbering.xml><?xml version="1.0" encoding="utf-8"?>
-<w:numbering xmlns:wpc="http://schemas.microsoft.com/office/word/2010/wordprocessingCanvas" xmlns:cx="http://schemas.microsoft.com/office/drawing/2014/chartex" xmlns:cx1="http://schemas.microsoft.com/office/drawing/2015/9/8/chartex" xmlns:cx2="http://schemas.microsoft.com/office/drawing/2015/10/21/chartex" xmlns:cx3="http://schemas.microsoft.com/office/drawing/2016/5/9/chartex" xmlns:cx4="http://schemas.microsoft.com/office/drawing/2016/5/10/chartex" xmlns:cx5="http://schemas.microsoft.com/office/drawing/2016/5/11/chartex" xmlns:cx6="http://schemas.microsoft.com/office/drawing/2016/5/12/chartex" xmlns:cx7="http://schemas.microsoft.com/office/drawing/2016/5/13/chartex" xmlns:cx8="http://schemas.microsoft.com/office/drawing/2016/5/14/chartex" xmlns:mc="http://schemas.openxmlformats.org/markup-compatibility/2006" xmlns:aink="http://schemas.microsoft.com/office/drawing/2016/ink" xmlns:am3d="http://schemas.microsoft.com/office/drawing/2017/model3d" xmlns:o="urn:schemas-microsoft-com:office:office" xmlns:r="http://schemas.openxmlformats.org/officeDocument/2006/relationships" xmlns:m="http://schemas.openxmlformats.org/officeDocument/2006/math" xmlns:v="urn:schemas-microsoft-com:vml" xmlns:wp14="http://schemas.microsoft.com/office/word/2010/wordprocessingDrawing" xmlns:wp="http://schemas.openxmlformats.org/drawingml/2006/wordprocessingDrawing" xmlns:w10="urn:schemas-microsoft-com:office:word" xmlns:w="http://schemas.openxmlformats.org/wordprocessingml/2006/main" xmlns:w14="http://schemas.microsoft.com/office/word/2010/wordml" xmlns:w15="http://schemas.microsoft.com/office/word/2012/wordml" xmlns:w16cid="http://schemas.microsoft.com/office/word/2016/wordml/cid" xmlns:w16se="http://schemas.microsoft.com/office/word/2015/wordml/symex" xmlns:wpg="http://schemas.microsoft.com/office/word/2010/wordprocessingGroup" xmlns:wpi="http://schemas.microsoft.com/office/word/2010/wordprocessingInk" xmlns:wne="http://schemas.microsoft.com/office/word/2006/wordml" xmlns:wps="http://schemas.microsoft.com/office/word/2010/wordprocessingShape" mc:Ignorable="w14 w15 w16se w16cid wp14">
-  <w:abstractNum w:abstractNumId="0" w15:restartNumberingAfterBreak="0">
+<w:numbering xmlns:ve="http://schemas.openxmlformats.org/markup-compatibility/2006" xmlns:o="urn:schemas-microsoft-com:office:office" xmlns:r="http://schemas.openxmlformats.org/officeDocument/2006/relationships" xmlns:m="http://schemas.openxmlformats.org/officeDocument/2006/math" xmlns:v="urn:schemas-microsoft-com:vml" xmlns:wp="http://schemas.openxmlformats.org/drawingml/2006/wordprocessingDrawing" xmlns:w10="urn:schemas-microsoft-com:office:word" xmlns:w="http://schemas.openxmlformats.org/wordprocessingml/2006/main" xmlns:wne="http://schemas.microsoft.com/office/word/2006/wordml">
+  <w:abstractNum w:abstractNumId="0">
     <w:nsid w:val="0CE43247"/>
     <w:multiLevelType w:val="hybridMultilevel"/>
     <w:tmpl w:val="3E48B9CC"/>
@@ -1976,7 +2935,7 @@
       </w:pPr>
     </w:lvl>
   </w:abstractNum>
-  <w:abstractNum w:abstractNumId="1" w15:restartNumberingAfterBreak="0">
+  <w:abstractNum w:abstractNumId="1">
     <w:nsid w:val="0E870912"/>
     <w:multiLevelType w:val="hybridMultilevel"/>
     <w:tmpl w:val="4B0A51F6"/>
@@ -2065,7 +3024,7 @@
       </w:pPr>
     </w:lvl>
   </w:abstractNum>
-  <w:abstractNum w:abstractNumId="2" w15:restartNumberingAfterBreak="0">
+  <w:abstractNum w:abstractNumId="2">
     <w:nsid w:val="13CC3415"/>
     <w:multiLevelType w:val="hybridMultilevel"/>
     <w:tmpl w:val="54FE09EE"/>
@@ -2154,7 +3113,7 @@
       </w:pPr>
     </w:lvl>
   </w:abstractNum>
-  <w:abstractNum w:abstractNumId="3" w15:restartNumberingAfterBreak="0">
+  <w:abstractNum w:abstractNumId="3">
     <w:nsid w:val="22443054"/>
     <w:multiLevelType w:val="hybridMultilevel"/>
     <w:tmpl w:val="D144D2B2"/>
@@ -2243,7 +3202,7 @@
       </w:pPr>
     </w:lvl>
   </w:abstractNum>
-  <w:abstractNum w:abstractNumId="4" w15:restartNumberingAfterBreak="0">
+  <w:abstractNum w:abstractNumId="4">
     <w:nsid w:val="259454DC"/>
     <w:multiLevelType w:val="hybridMultilevel"/>
     <w:tmpl w:val="1E76D5A0"/>
@@ -2332,7 +3291,7 @@
       </w:pPr>
     </w:lvl>
   </w:abstractNum>
-  <w:abstractNum w:abstractNumId="5" w15:restartNumberingAfterBreak="0">
+  <w:abstractNum w:abstractNumId="5">
     <w:nsid w:val="264A171D"/>
     <w:multiLevelType w:val="hybridMultilevel"/>
     <w:tmpl w:val="8612061C"/>
@@ -2421,7 +3380,7 @@
       </w:pPr>
     </w:lvl>
   </w:abstractNum>
-  <w:abstractNum w:abstractNumId="6" w15:restartNumberingAfterBreak="0">
+  <w:abstractNum w:abstractNumId="6">
     <w:nsid w:val="2714583E"/>
     <w:multiLevelType w:val="hybridMultilevel"/>
     <w:tmpl w:val="3F344134"/>
@@ -2534,7 +3493,7 @@
       </w:rPr>
     </w:lvl>
   </w:abstractNum>
-  <w:abstractNum w:abstractNumId="7" w15:restartNumberingAfterBreak="0">
+  <w:abstractNum w:abstractNumId="7">
     <w:nsid w:val="31A70408"/>
     <w:multiLevelType w:val="hybridMultilevel"/>
     <w:tmpl w:val="C61EE596"/>
@@ -2623,7 +3582,7 @@
       </w:pPr>
     </w:lvl>
   </w:abstractNum>
-  <w:abstractNum w:abstractNumId="8" w15:restartNumberingAfterBreak="0">
+  <w:abstractNum w:abstractNumId="8">
     <w:nsid w:val="336B5613"/>
     <w:multiLevelType w:val="hybridMultilevel"/>
     <w:tmpl w:val="9748454A"/>
@@ -2736,7 +3695,7 @@
       </w:rPr>
     </w:lvl>
   </w:abstractNum>
-  <w:abstractNum w:abstractNumId="9" w15:restartNumberingAfterBreak="0">
+  <w:abstractNum w:abstractNumId="9">
     <w:nsid w:val="3AA57C6A"/>
     <w:multiLevelType w:val="hybridMultilevel"/>
     <w:tmpl w:val="7432472C"/>
@@ -2849,7 +3808,7 @@
       </w:rPr>
     </w:lvl>
   </w:abstractNum>
-  <w:abstractNum w:abstractNumId="10" w15:restartNumberingAfterBreak="0">
+  <w:abstractNum w:abstractNumId="10">
     <w:nsid w:val="4CE776EA"/>
     <w:multiLevelType w:val="hybridMultilevel"/>
     <w:tmpl w:val="9788E6EA"/>
@@ -2962,7 +3921,7 @@
       </w:rPr>
     </w:lvl>
   </w:abstractNum>
-  <w:abstractNum w:abstractNumId="11" w15:restartNumberingAfterBreak="0">
+  <w:abstractNum w:abstractNumId="11">
     <w:nsid w:val="5F4A75A0"/>
     <w:multiLevelType w:val="hybridMultilevel"/>
     <w:tmpl w:val="2F7892F4"/>
@@ -3052,7 +4011,7 @@
       </w:pPr>
     </w:lvl>
   </w:abstractNum>
-  <w:abstractNum w:abstractNumId="12" w15:restartNumberingAfterBreak="0">
+  <w:abstractNum w:abstractNumId="12">
     <w:nsid w:val="689E37CD"/>
     <w:multiLevelType w:val="hybridMultilevel"/>
     <w:tmpl w:val="D6900F0A"/>
@@ -3141,7 +4100,7 @@
       </w:pPr>
     </w:lvl>
   </w:abstractNum>
-  <w:abstractNum w:abstractNumId="13" w15:restartNumberingAfterBreak="0">
+  <w:abstractNum w:abstractNumId="13">
     <w:nsid w:val="794C3095"/>
     <w:multiLevelType w:val="hybridMultilevel"/>
     <w:tmpl w:val="C3C85248"/>
@@ -3230,7 +4189,7 @@
       </w:pPr>
     </w:lvl>
   </w:abstractNum>
-  <w:abstractNum w:abstractNumId="14" w15:restartNumberingAfterBreak="0">
+  <w:abstractNum w:abstractNumId="14">
     <w:nsid w:val="7BC61EA5"/>
     <w:multiLevelType w:val="hybridMultilevel"/>
     <w:tmpl w:val="42BEF64C"/>
@@ -3391,7 +4350,7 @@
 </file>
 
 <file path=word/styles.xml><?xml version="1.0" encoding="utf-8"?>
-<w:styles xmlns:mc="http://schemas.openxmlformats.org/markup-compatibility/2006" xmlns:r="http://schemas.openxmlformats.org/officeDocument/2006/relationships" xmlns:w="http://schemas.openxmlformats.org/wordprocessingml/2006/main" xmlns:w14="http://schemas.microsoft.com/office/word/2010/wordml" xmlns:w15="http://schemas.microsoft.com/office/word/2012/wordml" xmlns:w16cid="http://schemas.microsoft.com/office/word/2016/wordml/cid" xmlns:w16se="http://schemas.microsoft.com/office/word/2015/wordml/symex" mc:Ignorable="w14 w15 w16se w16cid">
+<w:styles xmlns:r="http://schemas.openxmlformats.org/officeDocument/2006/relationships" xmlns:w="http://schemas.openxmlformats.org/wordprocessingml/2006/main">
   <w:docDefaults>
     <w:rPrDefault>
       <w:rPr>
@@ -3408,386 +4367,149 @@
       </w:pPr>
     </w:pPrDefault>
   </w:docDefaults>
-  <w:latentStyles w:defLockedState="0" w:defUIPriority="99" w:defSemiHidden="0" w:defUnhideWhenUsed="0" w:defQFormat="0" w:count="375">
-    <w:lsdException w:name="Normal" w:uiPriority="0" w:qFormat="1"/>
-    <w:lsdException w:name="heading 1" w:uiPriority="9" w:qFormat="1"/>
-    <w:lsdException w:name="heading 2" w:semiHidden="1" w:uiPriority="9" w:unhideWhenUsed="1" w:qFormat="1"/>
-    <w:lsdException w:name="heading 3" w:semiHidden="1" w:uiPriority="9" w:unhideWhenUsed="1" w:qFormat="1"/>
-    <w:lsdException w:name="heading 4" w:semiHidden="1" w:uiPriority="9" w:unhideWhenUsed="1" w:qFormat="1"/>
-    <w:lsdException w:name="heading 5" w:semiHidden="1" w:uiPriority="9" w:unhideWhenUsed="1" w:qFormat="1"/>
-    <w:lsdException w:name="heading 6" w:semiHidden="1" w:uiPriority="9" w:unhideWhenUsed="1" w:qFormat="1"/>
-    <w:lsdException w:name="heading 7" w:semiHidden="1" w:uiPriority="9" w:unhideWhenUsed="1" w:qFormat="1"/>
-    <w:lsdException w:name="heading 8" w:semiHidden="1" w:uiPriority="9" w:unhideWhenUsed="1" w:qFormat="1"/>
-    <w:lsdException w:name="heading 9" w:semiHidden="1" w:uiPriority="9" w:unhideWhenUsed="1" w:qFormat="1"/>
-    <w:lsdException w:name="index 1" w:semiHidden="1" w:unhideWhenUsed="1"/>
-    <w:lsdException w:name="index 2" w:semiHidden="1" w:unhideWhenUsed="1"/>
-    <w:lsdException w:name="index 3" w:semiHidden="1" w:unhideWhenUsed="1"/>
-    <w:lsdException w:name="index 4" w:semiHidden="1" w:unhideWhenUsed="1"/>
-    <w:lsdException w:name="index 5" w:semiHidden="1" w:unhideWhenUsed="1"/>
-    <w:lsdException w:name="index 6" w:semiHidden="1" w:unhideWhenUsed="1"/>
-    <w:lsdException w:name="index 7" w:semiHidden="1" w:unhideWhenUsed="1"/>
-    <w:lsdException w:name="index 8" w:semiHidden="1" w:unhideWhenUsed="1"/>
-    <w:lsdException w:name="index 9" w:semiHidden="1" w:unhideWhenUsed="1"/>
-    <w:lsdException w:name="toc 1" w:semiHidden="1" w:uiPriority="39" w:unhideWhenUsed="1"/>
-    <w:lsdException w:name="toc 2" w:semiHidden="1" w:uiPriority="39" w:unhideWhenUsed="1"/>
-    <w:lsdException w:name="toc 3" w:semiHidden="1" w:uiPriority="39" w:unhideWhenUsed="1"/>
-    <w:lsdException w:name="toc 4" w:semiHidden="1" w:uiPriority="39" w:unhideWhenUsed="1"/>
-    <w:lsdException w:name="toc 5" w:semiHidden="1" w:uiPriority="39" w:unhideWhenUsed="1"/>
-    <w:lsdException w:name="toc 6" w:semiHidden="1" w:uiPriority="39" w:unhideWhenUsed="1"/>
-    <w:lsdException w:name="toc 7" w:semiHidden="1" w:uiPriority="39" w:unhideWhenUsed="1"/>
-    <w:lsdException w:name="toc 8" w:semiHidden="1" w:uiPriority="39" w:unhideWhenUsed="1"/>
-    <w:lsdException w:name="toc 9" w:semiHidden="1" w:uiPriority="39" w:unhideWhenUsed="1"/>
-    <w:lsdException w:name="Normal Indent" w:semiHidden="1" w:unhideWhenUsed="1"/>
-    <w:lsdException w:name="footnote text" w:semiHidden="1" w:unhideWhenUsed="1"/>
-    <w:lsdException w:name="annotation text" w:semiHidden="1" w:unhideWhenUsed="1"/>
-    <w:lsdException w:name="header" w:semiHidden="1" w:unhideWhenUsed="1"/>
-    <w:lsdException w:name="footer" w:semiHidden="1" w:unhideWhenUsed="1"/>
-    <w:lsdException w:name="index heading" w:semiHidden="1" w:unhideWhenUsed="1"/>
-    <w:lsdException w:name="caption" w:semiHidden="1" w:uiPriority="35" w:unhideWhenUsed="1" w:qFormat="1"/>
-    <w:lsdException w:name="table of figures" w:semiHidden="1" w:unhideWhenUsed="1"/>
-    <w:lsdException w:name="envelope address" w:semiHidden="1" w:unhideWhenUsed="1"/>
-    <w:lsdException w:name="envelope return" w:semiHidden="1" w:unhideWhenUsed="1"/>
-    <w:lsdException w:name="footnote reference" w:semiHidden="1" w:unhideWhenUsed="1"/>
-    <w:lsdException w:name="annotation reference" w:semiHidden="1" w:unhideWhenUsed="1"/>
-    <w:lsdException w:name="line number" w:semiHidden="1" w:unhideWhenUsed="1"/>
-    <w:lsdException w:name="page number" w:semiHidden="1" w:unhideWhenUsed="1"/>
-    <w:lsdException w:name="endnote reference" w:semiHidden="1" w:unhideWhenUsed="1"/>
-    <w:lsdException w:name="endnote text" w:semiHidden="1" w:unhideWhenUsed="1"/>
-    <w:lsdException w:name="table of authorities" w:semiHidden="1" w:unhideWhenUsed="1"/>
-    <w:lsdException w:name="macro" w:semiHidden="1" w:unhideWhenUsed="1"/>
-    <w:lsdException w:name="toa heading" w:semiHidden="1" w:unhideWhenUsed="1"/>
-    <w:lsdException w:name="List" w:semiHidden="1" w:unhideWhenUsed="1"/>
-    <w:lsdException w:name="List Bullet" w:semiHidden="1" w:unhideWhenUsed="1"/>
-    <w:lsdException w:name="List Number" w:semiHidden="1" w:unhideWhenUsed="1"/>
-    <w:lsdException w:name="List 2" w:semiHidden="1" w:unhideWhenUsed="1"/>
-    <w:lsdException w:name="List 3" w:semiHidden="1" w:unhideWhenUsed="1"/>
-    <w:lsdException w:name="List 4" w:semiHidden="1" w:unhideWhenUsed="1"/>
-    <w:lsdException w:name="List 5" w:semiHidden="1" w:unhideWhenUsed="1"/>
-    <w:lsdException w:name="List Bullet 2" w:semiHidden="1" w:unhideWhenUsed="1"/>
-    <w:lsdException w:name="List Bullet 3" w:semiHidden="1" w:unhideWhenUsed="1"/>
-    <w:lsdException w:name="List Bullet 4" w:semiHidden="1" w:unhideWhenUsed="1"/>
-    <w:lsdException w:name="List Bullet 5" w:semiHidden="1" w:unhideWhenUsed="1"/>
-    <w:lsdException w:name="List Number 2" w:semiHidden="1" w:unhideWhenUsed="1"/>
-    <w:lsdException w:name="List Number 3" w:semiHidden="1" w:unhideWhenUsed="1"/>
-    <w:lsdException w:name="List Number 4" w:semiHidden="1" w:unhideWhenUsed="1"/>
-    <w:lsdException w:name="List Number 5" w:semiHidden="1" w:unhideWhenUsed="1"/>
-    <w:lsdException w:name="Title" w:uiPriority="10" w:qFormat="1"/>
-    <w:lsdException w:name="Closing" w:semiHidden="1" w:unhideWhenUsed="1"/>
-    <w:lsdException w:name="Signature" w:semiHidden="1" w:unhideWhenUsed="1"/>
-    <w:lsdException w:name="Default Paragraph Font" w:semiHidden="1" w:uiPriority="1" w:unhideWhenUsed="1"/>
-    <w:lsdException w:name="Body Text" w:semiHidden="1" w:unhideWhenUsed="1"/>
-    <w:lsdException w:name="Body Text Indent" w:semiHidden="1" w:unhideWhenUsed="1"/>
-    <w:lsdException w:name="List Continue" w:semiHidden="1" w:unhideWhenUsed="1"/>
-    <w:lsdException w:name="List Continue 2" w:semiHidden="1" w:unhideWhenUsed="1"/>
-    <w:lsdException w:name="List Continue 3" w:semiHidden="1" w:unhideWhenUsed="1"/>
-    <w:lsdException w:name="List Continue 4" w:semiHidden="1" w:unhideWhenUsed="1"/>
-    <w:lsdException w:name="List Continue 5" w:semiHidden="1" w:unhideWhenUsed="1"/>
-    <w:lsdException w:name="Message Header" w:semiHidden="1" w:unhideWhenUsed="1"/>
-    <w:lsdException w:name="Subtitle" w:uiPriority="11" w:qFormat="1"/>
-    <w:lsdException w:name="Salutation" w:semiHidden="1" w:unhideWhenUsed="1"/>
-    <w:lsdException w:name="Date" w:semiHidden="1" w:unhideWhenUsed="1"/>
-    <w:lsdException w:name="Body Text First Indent" w:semiHidden="1" w:unhideWhenUsed="1"/>
-    <w:lsdException w:name="Body Text First Indent 2" w:semiHidden="1" w:unhideWhenUsed="1"/>
-    <w:lsdException w:name="Note Heading" w:semiHidden="1" w:unhideWhenUsed="1"/>
-    <w:lsdException w:name="Body Text 2" w:semiHidden="1" w:unhideWhenUsed="1"/>
-    <w:lsdException w:name="Body Text 3" w:semiHidden="1" w:unhideWhenUsed="1"/>
-    <w:lsdException w:name="Body Text Indent 2" w:semiHidden="1" w:unhideWhenUsed="1"/>
-    <w:lsdException w:name="Body Text Indent 3" w:semiHidden="1" w:unhideWhenUsed="1"/>
-    <w:lsdException w:name="Block Text" w:semiHidden="1" w:unhideWhenUsed="1"/>
-    <w:lsdException w:name="Hyperlink" w:semiHidden="1" w:unhideWhenUsed="1"/>
-    <w:lsdException w:name="FollowedHyperlink" w:semiHidden="1" w:unhideWhenUsed="1"/>
-    <w:lsdException w:name="Strong" w:uiPriority="22" w:qFormat="1"/>
-    <w:lsdException w:name="Emphasis" w:uiPriority="20" w:qFormat="1"/>
-    <w:lsdException w:name="Document Map" w:semiHidden="1" w:unhideWhenUsed="1"/>
-    <w:lsdException w:name="Plain Text" w:semiHidden="1" w:unhideWhenUsed="1"/>
-    <w:lsdException w:name="E-mail Signature" w:semiHidden="1" w:unhideWhenUsed="1"/>
-    <w:lsdException w:name="HTML Top of Form" w:semiHidden="1" w:unhideWhenUsed="1"/>
-    <w:lsdException w:name="HTML Bottom of Form" w:semiHidden="1" w:unhideWhenUsed="1"/>
-    <w:lsdException w:name="Normal (Web)" w:semiHidden="1" w:unhideWhenUsed="1"/>
-    <w:lsdException w:name="HTML Acronym" w:semiHidden="1" w:unhideWhenUsed="1"/>
-    <w:lsdException w:name="HTML Address" w:semiHidden="1" w:unhideWhenUsed="1"/>
-    <w:lsdException w:name="HTML Cite" w:semiHidden="1" w:unhideWhenUsed="1"/>
-    <w:lsdException w:name="HTML Code" w:semiHidden="1" w:unhideWhenUsed="1"/>
-    <w:lsdException w:name="HTML Definition" w:semiHidden="1" w:unhideWhenUsed="1"/>
-    <w:lsdException w:name="HTML Keyboard" w:semiHidden="1" w:unhideWhenUsed="1"/>
-    <w:lsdException w:name="HTML Preformatted" w:semiHidden="1" w:unhideWhenUsed="1"/>
-    <w:lsdException w:name="HTML Sample" w:semiHidden="1" w:unhideWhenUsed="1"/>
-    <w:lsdException w:name="HTML Typewriter" w:semiHidden="1" w:unhideWhenUsed="1"/>
-    <w:lsdException w:name="HTML Variable" w:semiHidden="1" w:unhideWhenUsed="1"/>
-    <w:lsdException w:name="Normal Table" w:semiHidden="1" w:unhideWhenUsed="1"/>
-    <w:lsdException w:name="annotation subject" w:semiHidden="1" w:unhideWhenUsed="1"/>
-    <w:lsdException w:name="No List" w:semiHidden="1" w:unhideWhenUsed="1"/>
-    <w:lsdException w:name="Outline List 1" w:semiHidden="1" w:unhideWhenUsed="1"/>
-    <w:lsdException w:name="Outline List 2" w:semiHidden="1" w:unhideWhenUsed="1"/>
-    <w:lsdException w:name="Outline List 3" w:semiHidden="1" w:unhideWhenUsed="1"/>
-    <w:lsdException w:name="Table Simple 1" w:semiHidden="1" w:unhideWhenUsed="1"/>
-    <w:lsdException w:name="Table Simple 2" w:semiHidden="1" w:unhideWhenUsed="1"/>
-    <w:lsdException w:name="Table Simple 3" w:semiHidden="1" w:unhideWhenUsed="1"/>
-    <w:lsdException w:name="Table Classic 1" w:semiHidden="1" w:unhideWhenUsed="1"/>
-    <w:lsdException w:name="Table Classic 2" w:semiHidden="1" w:unhideWhenUsed="1"/>
-    <w:lsdException w:name="Table Classic 3" w:semiHidden="1" w:unhideWhenUsed="1"/>
-    <w:lsdException w:name="Table Classic 4" w:semiHidden="1" w:unhideWhenUsed="1"/>
-    <w:lsdException w:name="Table Colorful 1" w:semiHidden="1" w:unhideWhenUsed="1"/>
-    <w:lsdException w:name="Table Colorful 2" w:semiHidden="1" w:unhideWhenUsed="1"/>
-    <w:lsdException w:name="Table Colorful 3" w:semiHidden="1" w:unhideWhenUsed="1"/>
-    <w:lsdException w:name="Table Columns 1" w:semiHidden="1" w:unhideWhenUsed="1"/>
-    <w:lsdException w:name="Table Columns 2" w:semiHidden="1" w:unhideWhenUsed="1"/>
-    <w:lsdException w:name="Table Columns 3" w:semiHidden="1" w:unhideWhenUsed="1"/>
-    <w:lsdException w:name="Table Columns 4" w:semiHidden="1" w:unhideWhenUsed="1"/>
-    <w:lsdException w:name="Table Columns 5" w:semiHidden="1" w:unhideWhenUsed="1"/>
-    <w:lsdException w:name="Table Grid 1" w:semiHidden="1" w:unhideWhenUsed="1"/>
-    <w:lsdException w:name="Table Grid 2" w:semiHidden="1" w:unhideWhenUsed="1"/>
-    <w:lsdException w:name="Table Grid 3" w:semiHidden="1" w:unhideWhenUsed="1"/>
-    <w:lsdException w:name="Table Grid 4" w:semiHidden="1" w:unhideWhenUsed="1"/>
-    <w:lsdException w:name="Table Grid 5" w:semiHidden="1" w:unhideWhenUsed="1"/>
-    <w:lsdException w:name="Table Grid 6" w:semiHidden="1" w:unhideWhenUsed="1"/>
-    <w:lsdException w:name="Table Grid 7" w:semiHidden="1" w:unhideWhenUsed="1"/>
-    <w:lsdException w:name="Table Grid 8" w:semiHidden="1" w:unhideWhenUsed="1"/>
-    <w:lsdException w:name="Table List 1" w:semiHidden="1" w:unhideWhenUsed="1"/>
-    <w:lsdException w:name="Table List 2" w:semiHidden="1" w:unhideWhenUsed="1"/>
-    <w:lsdException w:name="Table List 3" w:semiHidden="1" w:unhideWhenUsed="1"/>
-    <w:lsdException w:name="Table List 4" w:semiHidden="1" w:unhideWhenUsed="1"/>
-    <w:lsdException w:name="Table List 5" w:semiHidden="1" w:unhideWhenUsed="1"/>
-    <w:lsdException w:name="Table List 6" w:semiHidden="1" w:unhideWhenUsed="1"/>
-    <w:lsdException w:name="Table List 7" w:semiHidden="1" w:unhideWhenUsed="1"/>
-    <w:lsdException w:name="Table List 8" w:semiHidden="1" w:unhideWhenUsed="1"/>
-    <w:lsdException w:name="Table 3D effects 1" w:semiHidden="1" w:unhideWhenUsed="1"/>
-    <w:lsdException w:name="Table 3D effects 2" w:semiHidden="1" w:unhideWhenUsed="1"/>
-    <w:lsdException w:name="Table 3D effects 3" w:semiHidden="1" w:unhideWhenUsed="1"/>
-    <w:lsdException w:name="Table Contemporary" w:semiHidden="1" w:unhideWhenUsed="1"/>
-    <w:lsdException w:name="Table Elegant" w:semiHidden="1" w:unhideWhenUsed="1"/>
-    <w:lsdException w:name="Table Professional" w:semiHidden="1" w:unhideWhenUsed="1"/>
-    <w:lsdException w:name="Table Subtle 1" w:semiHidden="1" w:unhideWhenUsed="1"/>
-    <w:lsdException w:name="Table Subtle 2" w:semiHidden="1" w:unhideWhenUsed="1"/>
-    <w:lsdException w:name="Table Web 1" w:semiHidden="1" w:unhideWhenUsed="1"/>
-    <w:lsdException w:name="Table Web 2" w:semiHidden="1" w:unhideWhenUsed="1"/>
-    <w:lsdException w:name="Table Web 3" w:semiHidden="1" w:unhideWhenUsed="1"/>
-    <w:lsdException w:name="Balloon Text" w:semiHidden="1" w:unhideWhenUsed="1"/>
-    <w:lsdException w:name="Table Grid" w:uiPriority="39"/>
-    <w:lsdException w:name="Table Theme" w:semiHidden="1" w:unhideWhenUsed="1"/>
-    <w:lsdException w:name="Placeholder Text" w:semiHidden="1"/>
-    <w:lsdException w:name="No Spacing" w:uiPriority="1" w:qFormat="1"/>
-    <w:lsdException w:name="Light Shading" w:uiPriority="60"/>
-    <w:lsdException w:name="Light List" w:uiPriority="61"/>
-    <w:lsdException w:name="Light Grid" w:uiPriority="62"/>
-    <w:lsdException w:name="Medium Shading 1" w:uiPriority="63"/>
-    <w:lsdException w:name="Medium Shading 2" w:uiPriority="64"/>
-    <w:lsdException w:name="Medium List 1" w:uiPriority="65"/>
-    <w:lsdException w:name="Medium List 2" w:uiPriority="66"/>
-    <w:lsdException w:name="Medium Grid 1" w:uiPriority="67"/>
-    <w:lsdException w:name="Medium Grid 2" w:uiPriority="68"/>
-    <w:lsdException w:name="Medium Grid 3" w:uiPriority="69"/>
-    <w:lsdException w:name="Dark List" w:uiPriority="70"/>
-    <w:lsdException w:name="Colorful Shading" w:uiPriority="71"/>
-    <w:lsdException w:name="Colorful List" w:uiPriority="72"/>
-    <w:lsdException w:name="Colorful Grid" w:uiPriority="73"/>
-    <w:lsdException w:name="Light Shading Accent 1" w:uiPriority="60"/>
-    <w:lsdException w:name="Light List Accent 1" w:uiPriority="61"/>
-    <w:lsdException w:name="Light Grid Accent 1" w:uiPriority="62"/>
-    <w:lsdException w:name="Medium Shading 1 Accent 1" w:uiPriority="63"/>
-    <w:lsdException w:name="Medium Shading 2 Accent 1" w:uiPriority="64"/>
-    <w:lsdException w:name="Medium List 1 Accent 1" w:uiPriority="65"/>
-    <w:lsdException w:name="Revision" w:semiHidden="1"/>
-    <w:lsdException w:name="List Paragraph" w:uiPriority="34" w:qFormat="1"/>
-    <w:lsdException w:name="Quote" w:uiPriority="29" w:qFormat="1"/>
-    <w:lsdException w:name="Intense Quote" w:uiPriority="30" w:qFormat="1"/>
-    <w:lsdException w:name="Medium List 2 Accent 1" w:uiPriority="66"/>
-    <w:lsdException w:name="Medium Grid 1 Accent 1" w:uiPriority="67"/>
-    <w:lsdException w:name="Medium Grid 2 Accent 1" w:uiPriority="68"/>
-    <w:lsdException w:name="Medium Grid 3 Accent 1" w:uiPriority="69"/>
-    <w:lsdException w:name="Dark List Accent 1" w:uiPriority="70"/>
-    <w:lsdException w:name="Colorful Shading Accent 1" w:uiPriority="71"/>
-    <w:lsdException w:name="Colorful List Accent 1" w:uiPriority="72"/>
-    <w:lsdException w:name="Colorful Grid Accent 1" w:uiPriority="73"/>
-    <w:lsdException w:name="Light Shading Accent 2" w:uiPriority="60"/>
-    <w:lsdException w:name="Light List Accent 2" w:uiPriority="61"/>
-    <w:lsdException w:name="Light Grid Accent 2" w:uiPriority="62"/>
-    <w:lsdException w:name="Medium Shading 1 Accent 2" w:uiPriority="63"/>
-    <w:lsdException w:name="Medium Shading 2 Accent 2" w:uiPriority="64"/>
-    <w:lsdException w:name="Medium List 1 Accent 2" w:uiPriority="65"/>
-    <w:lsdException w:name="Medium List 2 Accent 2" w:uiPriority="66"/>
-    <w:lsdException w:name="Medium Grid 1 Accent 2" w:uiPriority="67"/>
-    <w:lsdException w:name="Medium Grid 2 Accent 2" w:uiPriority="68"/>
-    <w:lsdException w:name="Medium Grid 3 Accent 2" w:uiPriority="69"/>
-    <w:lsdException w:name="Dark List Accent 2" w:uiPriority="70"/>
-    <w:lsdException w:name="Colorful Shading Accent 2" w:uiPriority="71"/>
-    <w:lsdException w:name="Colorful List Accent 2" w:uiPriority="72"/>
-    <w:lsdException w:name="Colorful Grid Accent 2" w:uiPriority="73"/>
-    <w:lsdException w:name="Light Shading Accent 3" w:uiPriority="60"/>
-    <w:lsdException w:name="Light List Accent 3" w:uiPriority="61"/>
-    <w:lsdException w:name="Light Grid Accent 3" w:uiPriority="62"/>
-    <w:lsdException w:name="Medium Shading 1 Accent 3" w:uiPriority="63"/>
-    <w:lsdException w:name="Medium Shading 2 Accent 3" w:uiPriority="64"/>
-    <w:lsdException w:name="Medium List 1 Accent 3" w:uiPriority="65"/>
-    <w:lsdException w:name="Medium List 2 Accent 3" w:uiPriority="66"/>
-    <w:lsdException w:name="Medium Grid 1 Accent 3" w:uiPriority="67"/>
-    <w:lsdException w:name="Medium Grid 2 Accent 3" w:uiPriority="68"/>
-    <w:lsdException w:name="Medium Grid 3 Accent 3" w:uiPriority="69"/>
-    <w:lsdException w:name="Dark List Accent 3" w:uiPriority="70"/>
-    <w:lsdException w:name="Colorful Shading Accent 3" w:uiPriority="71"/>
-    <w:lsdException w:name="Colorful List Accent 3" w:uiPriority="72"/>
-    <w:lsdException w:name="Colorful Grid Accent 3" w:uiPriority="73"/>
-    <w:lsdException w:name="Light Shading Accent 4" w:uiPriority="60"/>
-    <w:lsdException w:name="Light List Accent 4" w:uiPriority="61"/>
-    <w:lsdException w:name="Light Grid Accent 4" w:uiPriority="62"/>
-    <w:lsdException w:name="Medium Shading 1 Accent 4" w:uiPriority="63"/>
-    <w:lsdException w:name="Medium Shading 2 Accent 4" w:uiPriority="64"/>
-    <w:lsdException w:name="Medium List 1 Accent 4" w:uiPriority="65"/>
-    <w:lsdException w:name="Medium List 2 Accent 4" w:uiPriority="66"/>
-    <w:lsdException w:name="Medium Grid 1 Accent 4" w:uiPriority="67"/>
-    <w:lsdException w:name="Medium Grid 2 Accent 4" w:uiPriority="68"/>
-    <w:lsdException w:name="Medium Grid 3 Accent 4" w:uiPriority="69"/>
-    <w:lsdException w:name="Dark List Accent 4" w:uiPriority="70"/>
-    <w:lsdException w:name="Colorful Shading Accent 4" w:uiPriority="71"/>
-    <w:lsdException w:name="Colorful List Accent 4" w:uiPriority="72"/>
-    <w:lsdException w:name="Colorful Grid Accent 4" w:uiPriority="73"/>
-    <w:lsdException w:name="Light Shading Accent 5" w:uiPriority="60"/>
-    <w:lsdException w:name="Light List Accent 5" w:uiPriority="61"/>
-    <w:lsdException w:name="Light Grid Accent 5" w:uiPriority="62"/>
-    <w:lsdException w:name="Medium Shading 1 Accent 5" w:uiPriority="63"/>
-    <w:lsdException w:name="Medium Shading 2 Accent 5" w:uiPriority="64"/>
-    <w:lsdException w:name="Medium List 1 Accent 5" w:uiPriority="65"/>
-    <w:lsdException w:name="Medium List 2 Accent 5" w:uiPriority="66"/>
-    <w:lsdException w:name="Medium Grid 1 Accent 5" w:uiPriority="67"/>
-    <w:lsdException w:name="Medium Grid 2 Accent 5" w:uiPriority="68"/>
-    <w:lsdException w:name="Medium Grid 3 Accent 5" w:uiPriority="69"/>
-    <w:lsdException w:name="Dark List Accent 5" w:uiPriority="70"/>
-    <w:lsdException w:name="Colorful Shading Accent 5" w:uiPriority="71"/>
-    <w:lsdException w:name="Colorful List Accent 5" w:uiPriority="72"/>
-    <w:lsdException w:name="Colorful Grid Accent 5" w:uiPriority="73"/>
-    <w:lsdException w:name="Light Shading Accent 6" w:uiPriority="60"/>
-    <w:lsdException w:name="Light List Accent 6" w:uiPriority="61"/>
-    <w:lsdException w:name="Light Grid Accent 6" w:uiPriority="62"/>
-    <w:lsdException w:name="Medium Shading 1 Accent 6" w:uiPriority="63"/>
-    <w:lsdException w:name="Medium Shading 2 Accent 6" w:uiPriority="64"/>
-    <w:lsdException w:name="Medium List 1 Accent 6" w:uiPriority="65"/>
-    <w:lsdException w:name="Medium List 2 Accent 6" w:uiPriority="66"/>
-    <w:lsdException w:name="Medium Grid 1 Accent 6" w:uiPriority="67"/>
-    <w:lsdException w:name="Medium Grid 2 Accent 6" w:uiPriority="68"/>
-    <w:lsdException w:name="Medium Grid 3 Accent 6" w:uiPriority="69"/>
-    <w:lsdException w:name="Dark List Accent 6" w:uiPriority="70"/>
-    <w:lsdException w:name="Colorful Shading Accent 6" w:uiPriority="71"/>
-    <w:lsdException w:name="Colorful List Accent 6" w:uiPriority="72"/>
-    <w:lsdException w:name="Colorful Grid Accent 6" w:uiPriority="73"/>
-    <w:lsdException w:name="Subtle Emphasis" w:uiPriority="19" w:qFormat="1"/>
-    <w:lsdException w:name="Intense Emphasis" w:uiPriority="21" w:qFormat="1"/>
-    <w:lsdException w:name="Subtle Reference" w:uiPriority="31" w:qFormat="1"/>
-    <w:lsdException w:name="Intense Reference" w:uiPriority="32" w:qFormat="1"/>
-    <w:lsdException w:name="Book Title" w:uiPriority="33" w:qFormat="1"/>
-    <w:lsdException w:name="Bibliography" w:semiHidden="1" w:uiPriority="37" w:unhideWhenUsed="1"/>
-    <w:lsdException w:name="TOC Heading" w:semiHidden="1" w:uiPriority="39" w:unhideWhenUsed="1" w:qFormat="1"/>
-    <w:lsdException w:name="Plain Table 1" w:uiPriority="41"/>
-    <w:lsdException w:name="Plain Table 2" w:uiPriority="42"/>
-    <w:lsdException w:name="Plain Table 3" w:uiPriority="43"/>
-    <w:lsdException w:name="Plain Table 4" w:uiPriority="44"/>
-    <w:lsdException w:name="Plain Table 5" w:uiPriority="45"/>
-    <w:lsdException w:name="Grid Table Light" w:uiPriority="40"/>
-    <w:lsdException w:name="Grid Table 1 Light" w:uiPriority="46"/>
-    <w:lsdException w:name="Grid Table 2" w:uiPriority="47"/>
-    <w:lsdException w:name="Grid Table 3" w:uiPriority="48"/>
-    <w:lsdException w:name="Grid Table 4" w:uiPriority="49"/>
-    <w:lsdException w:name="Grid Table 5 Dark" w:uiPriority="50"/>
-    <w:lsdException w:name="Grid Table 6 Colorful" w:uiPriority="51"/>
-    <w:lsdException w:name="Grid Table 7 Colorful" w:uiPriority="52"/>
-    <w:lsdException w:name="Grid Table 1 Light Accent 1" w:uiPriority="46"/>
-    <w:lsdException w:name="Grid Table 2 Accent 1" w:uiPriority="47"/>
-    <w:lsdException w:name="Grid Table 3 Accent 1" w:uiPriority="48"/>
-    <w:lsdException w:name="Grid Table 4 Accent 1" w:uiPriority="49"/>
-    <w:lsdException w:name="Grid Table 5 Dark Accent 1" w:uiPriority="50"/>
-    <w:lsdException w:name="Grid Table 6 Colorful Accent 1" w:uiPriority="51"/>
-    <w:lsdException w:name="Grid Table 7 Colorful Accent 1" w:uiPriority="52"/>
-    <w:lsdException w:name="Grid Table 1 Light Accent 2" w:uiPriority="46"/>
-    <w:lsdException w:name="Grid Table 2 Accent 2" w:uiPriority="47"/>
-    <w:lsdException w:name="Grid Table 3 Accent 2" w:uiPriority="48"/>
-    <w:lsdException w:name="Grid Table 4 Accent 2" w:uiPriority="49"/>
-    <w:lsdException w:name="Grid Table 5 Dark Accent 2" w:uiPriority="50"/>
-    <w:lsdException w:name="Grid Table 6 Colorful Accent 2" w:uiPriority="51"/>
-    <w:lsdException w:name="Grid Table 7 Colorful Accent 2" w:uiPriority="52"/>
-    <w:lsdException w:name="Grid Table 1 Light Accent 3" w:uiPriority="46"/>
-    <w:lsdException w:name="Grid Table 2 Accent 3" w:uiPriority="47"/>
-    <w:lsdException w:name="Grid Table 3 Accent 3" w:uiPriority="48"/>
-    <w:lsdException w:name="Grid Table 4 Accent 3" w:uiPriority="49"/>
-    <w:lsdException w:name="Grid Table 5 Dark Accent 3" w:uiPriority="50"/>
-    <w:lsdException w:name="Grid Table 6 Colorful Accent 3" w:uiPriority="51"/>
-    <w:lsdException w:name="Grid Table 7 Colorful Accent 3" w:uiPriority="52"/>
-    <w:lsdException w:name="Grid Table 1 Light Accent 4" w:uiPriority="46"/>
-    <w:lsdException w:name="Grid Table 2 Accent 4" w:uiPriority="47"/>
-    <w:lsdException w:name="Grid Table 3 Accent 4" w:uiPriority="48"/>
-    <w:lsdException w:name="Grid Table 4 Accent 4" w:uiPriority="49"/>
-    <w:lsdException w:name="Grid Table 5 Dark Accent 4" w:uiPriority="50"/>
-    <w:lsdException w:name="Grid Table 6 Colorful Accent 4" w:uiPriority="51"/>
-    <w:lsdException w:name="Grid Table 7 Colorful Accent 4" w:uiPriority="52"/>
-    <w:lsdException w:name="Grid Table 1 Light Accent 5" w:uiPriority="46"/>
-    <w:lsdException w:name="Grid Table 2 Accent 5" w:uiPriority="47"/>
-    <w:lsdException w:name="Grid Table 3 Accent 5" w:uiPriority="48"/>
-    <w:lsdException w:name="Grid Table 4 Accent 5" w:uiPriority="49"/>
-    <w:lsdException w:name="Grid Table 5 Dark Accent 5" w:uiPriority="50"/>
-    <w:lsdException w:name="Grid Table 6 Colorful Accent 5" w:uiPriority="51"/>
-    <w:lsdException w:name="Grid Table 7 Colorful Accent 5" w:uiPriority="52"/>
-    <w:lsdException w:name="Grid Table 1 Light Accent 6" w:uiPriority="46"/>
-    <w:lsdException w:name="Grid Table 2 Accent 6" w:uiPriority="47"/>
-    <w:lsdException w:name="Grid Table 3 Accent 6" w:uiPriority="48"/>
-    <w:lsdException w:name="Grid Table 4 Accent 6" w:uiPriority="49"/>
-    <w:lsdException w:name="Grid Table 5 Dark Accent 6" w:uiPriority="50"/>
-    <w:lsdException w:name="Grid Table 6 Colorful Accent 6" w:uiPriority="51"/>
-    <w:lsdException w:name="Grid Table 7 Colorful Accent 6" w:uiPriority="52"/>
-    <w:lsdException w:name="List Table 1 Light" w:uiPriority="46"/>
-    <w:lsdException w:name="List Table 2" w:uiPriority="47"/>
-    <w:lsdException w:name="List Table 3" w:uiPriority="48"/>
-    <w:lsdException w:name="List Table 4" w:uiPriority="49"/>
-    <w:lsdException w:name="List Table 5 Dark" w:uiPriority="50"/>
-    <w:lsdException w:name="List Table 6 Colorful" w:uiPriority="51"/>
-    <w:lsdException w:name="List Table 7 Colorful" w:uiPriority="52"/>
-    <w:lsdException w:name="List Table 1 Light Accent 1" w:uiPriority="46"/>
-    <w:lsdException w:name="List Table 2 Accent 1" w:uiPriority="47"/>
-    <w:lsdException w:name="List Table 3 Accent 1" w:uiPriority="48"/>
-    <w:lsdException w:name="List Table 4 Accent 1" w:uiPriority="49"/>
-    <w:lsdException w:name="List Table 5 Dark Accent 1" w:uiPriority="50"/>
-    <w:lsdException w:name="List Table 6 Colorful Accent 1" w:uiPriority="51"/>
-    <w:lsdException w:name="List Table 7 Colorful Accent 1" w:uiPriority="52"/>
-    <w:lsdException w:name="List Table 1 Light Accent 2" w:uiPriority="46"/>
-    <w:lsdException w:name="List Table 2 Accent 2" w:uiPriority="47"/>
-    <w:lsdException w:name="List Table 3 Accent 2" w:uiPriority="48"/>
-    <w:lsdException w:name="List Table 4 Accent 2" w:uiPriority="49"/>
-    <w:lsdException w:name="List Table 5 Dark Accent 2" w:uiPriority="50"/>
-    <w:lsdException w:name="List Table 6 Colorful Accent 2" w:uiPriority="51"/>
-    <w:lsdException w:name="List Table 7 Colorful Accent 2" w:uiPriority="52"/>
-    <w:lsdException w:name="List Table 1 Light Accent 3" w:uiPriority="46"/>
-    <w:lsdException w:name="List Table 2 Accent 3" w:uiPriority="47"/>
-    <w:lsdException w:name="List Table 3 Accent 3" w:uiPriority="48"/>
-    <w:lsdException w:name="List Table 4 Accent 3" w:uiPriority="49"/>
-    <w:lsdException w:name="List Table 5 Dark Accent 3" w:uiPriority="50"/>
-    <w:lsdException w:name="List Table 6 Colorful Accent 3" w:uiPriority="51"/>
-    <w:lsdException w:name="List Table 7 Colorful Accent 3" w:uiPriority="52"/>
-    <w:lsdException w:name="List Table 1 Light Accent 4" w:uiPriority="46"/>
-    <w:lsdException w:name="List Table 2 Accent 4" w:uiPriority="47"/>
-    <w:lsdException w:name="List Table 3 Accent 4" w:uiPriority="48"/>
-    <w:lsdException w:name="List Table 4 Accent 4" w:uiPriority="49"/>
-    <w:lsdException w:name="List Table 5 Dark Accent 4" w:uiPriority="50"/>
-    <w:lsdException w:name="List Table 6 Colorful Accent 4" w:uiPriority="51"/>
-    <w:lsdException w:name="List Table 7 Colorful Accent 4" w:uiPriority="52"/>
-    <w:lsdException w:name="List Table 1 Light Accent 5" w:uiPriority="46"/>
-    <w:lsdException w:name="List Table 2 Accent 5" w:uiPriority="47"/>
-    <w:lsdException w:name="List Table 3 Accent 5" w:uiPriority="48"/>
-    <w:lsdException w:name="List Table 4 Accent 5" w:uiPriority="49"/>
-    <w:lsdException w:name="List Table 5 Dark Accent 5" w:uiPriority="50"/>
-    <w:lsdException w:name="List Table 6 Colorful Accent 5" w:uiPriority="51"/>
-    <w:lsdException w:name="List Table 7 Colorful Accent 5" w:uiPriority="52"/>
-    <w:lsdException w:name="List Table 1 Light Accent 6" w:uiPriority="46"/>
-    <w:lsdException w:name="List Table 2 Accent 6" w:uiPriority="47"/>
-    <w:lsdException w:name="List Table 3 Accent 6" w:uiPriority="48"/>
-    <w:lsdException w:name="List Table 4 Accent 6" w:uiPriority="49"/>
-    <w:lsdException w:name="List Table 5 Dark Accent 6" w:uiPriority="50"/>
-    <w:lsdException w:name="List Table 6 Colorful Accent 6" w:uiPriority="51"/>
-    <w:lsdException w:name="List Table 7 Colorful Accent 6" w:uiPriority="52"/>
-    <w:lsdException w:name="Mention" w:semiHidden="1" w:unhideWhenUsed="1"/>
-    <w:lsdException w:name="Smart Hyperlink" w:semiHidden="1" w:unhideWhenUsed="1"/>
-    <w:lsdException w:name="Hashtag" w:semiHidden="1" w:unhideWhenUsed="1"/>
-    <w:lsdException w:name="Unresolved Mention" w:semiHidden="1" w:unhideWhenUsed="1"/>
+  <w:latentStyles w:defLockedState="0" w:defUIPriority="99" w:defSemiHidden="1" w:defUnhideWhenUsed="1" w:defQFormat="0" w:count="267">
+    <w:lsdException w:name="Normal" w:semiHidden="0" w:uiPriority="0" w:unhideWhenUsed="0" w:qFormat="1"/>
+    <w:lsdException w:name="heading 1" w:semiHidden="0" w:uiPriority="9" w:unhideWhenUsed="0" w:qFormat="1"/>
+    <w:lsdException w:name="heading 2" w:uiPriority="9" w:qFormat="1"/>
+    <w:lsdException w:name="heading 3" w:uiPriority="9" w:qFormat="1"/>
+    <w:lsdException w:name="heading 4" w:uiPriority="9" w:qFormat="1"/>
+    <w:lsdException w:name="heading 5" w:uiPriority="9" w:qFormat="1"/>
+    <w:lsdException w:name="heading 6" w:uiPriority="9" w:qFormat="1"/>
+    <w:lsdException w:name="heading 7" w:uiPriority="9" w:qFormat="1"/>
+    <w:lsdException w:name="heading 8" w:uiPriority="9" w:qFormat="1"/>
+    <w:lsdException w:name="heading 9" w:uiPriority="9" w:qFormat="1"/>
+    <w:lsdException w:name="toc 1" w:uiPriority="39"/>
+    <w:lsdException w:name="toc 2" w:uiPriority="39"/>
+    <w:lsdException w:name="toc 3" w:uiPriority="39"/>
+    <w:lsdException w:name="toc 4" w:uiPriority="39"/>
+    <w:lsdException w:name="toc 5" w:uiPriority="39"/>
+    <w:lsdException w:name="toc 6" w:uiPriority="39"/>
+    <w:lsdException w:name="toc 7" w:uiPriority="39"/>
+    <w:lsdException w:name="toc 8" w:uiPriority="39"/>
+    <w:lsdException w:name="toc 9" w:uiPriority="39"/>
+    <w:lsdException w:name="caption" w:uiPriority="35" w:qFormat="1"/>
+    <w:lsdException w:name="Title" w:semiHidden="0" w:uiPriority="10" w:unhideWhenUsed="0" w:qFormat="1"/>
+    <w:lsdException w:name="Default Paragraph Font" w:uiPriority="1"/>
+    <w:lsdException w:name="Subtitle" w:semiHidden="0" w:uiPriority="11" w:unhideWhenUsed="0" w:qFormat="1"/>
+    <w:lsdException w:name="Strong" w:semiHidden="0" w:uiPriority="22" w:unhideWhenUsed="0" w:qFormat="1"/>
+    <w:lsdException w:name="Emphasis" w:semiHidden="0" w:uiPriority="20" w:unhideWhenUsed="0" w:qFormat="1"/>
+    <w:lsdException w:name="Table Grid" w:semiHidden="0" w:uiPriority="39" w:unhideWhenUsed="0"/>
+    <w:lsdException w:name="Placeholder Text" w:unhideWhenUsed="0"/>
+    <w:lsdException w:name="No Spacing" w:semiHidden="0" w:uiPriority="1" w:unhideWhenUsed="0" w:qFormat="1"/>
+    <w:lsdException w:name="Light Shading" w:semiHidden="0" w:uiPriority="60" w:unhideWhenUsed="0"/>
+    <w:lsdException w:name="Light List" w:semiHidden="0" w:uiPriority="61" w:unhideWhenUsed="0"/>
+    <w:lsdException w:name="Light Grid" w:semiHidden="0" w:uiPriority="62" w:unhideWhenUsed="0"/>
+    <w:lsdException w:name="Medium Shading 1" w:semiHidden="0" w:uiPriority="63" w:unhideWhenUsed="0"/>
+    <w:lsdException w:name="Medium Shading 2" w:semiHidden="0" w:uiPriority="64" w:unhideWhenUsed="0"/>
+    <w:lsdException w:name="Medium List 1" w:semiHidden="0" w:uiPriority="65" w:unhideWhenUsed="0"/>
+    <w:lsdException w:name="Medium List 2" w:semiHidden="0" w:uiPriority="66" w:unhideWhenUsed="0"/>
+    <w:lsdException w:name="Medium Grid 1" w:semiHidden="0" w:uiPriority="67" w:unhideWhenUsed="0"/>
+    <w:lsdException w:name="Medium Grid 2" w:semiHidden="0" w:uiPriority="68" w:unhideWhenUsed="0"/>
+    <w:lsdException w:name="Medium Grid 3" w:semiHidden="0" w:uiPriority="69" w:unhideWhenUsed="0"/>
+    <w:lsdException w:name="Dark List" w:semiHidden="0" w:uiPriority="70" w:unhideWhenUsed="0"/>
+    <w:lsdException w:name="Colorful Shading" w:semiHidden="0" w:uiPriority="71" w:unhideWhenUsed="0"/>
+    <w:lsdException w:name="Colorful List" w:semiHidden="0" w:uiPriority="72" w:unhideWhenUsed="0"/>
+    <w:lsdException w:name="Colorful Grid" w:semiHidden="0" w:uiPriority="73" w:unhideWhenUsed="0"/>
+    <w:lsdException w:name="Light Shading Accent 1" w:semiHidden="0" w:uiPriority="60" w:unhideWhenUsed="0"/>
+    <w:lsdException w:name="Light List Accent 1" w:semiHidden="0" w:uiPriority="61" w:unhideWhenUsed="0"/>
+    <w:lsdException w:name="Light Grid Accent 1" w:semiHidden="0" w:uiPriority="62" w:unhideWhenUsed="0"/>
+    <w:lsdException w:name="Medium Shading 1 Accent 1" w:semiHidden="0" w:uiPriority="63" w:unhideWhenUsed="0"/>
+    <w:lsdException w:name="Medium Shading 2 Accent 1" w:semiHidden="0" w:uiPriority="64" w:unhideWhenUsed="0"/>
+    <w:lsdException w:name="Medium List 1 Accent 1" w:semiHidden="0" w:uiPriority="65" w:unhideWhenUsed="0"/>
+    <w:lsdException w:name="Revision" w:unhideWhenUsed="0"/>
+    <w:lsdException w:name="List Paragraph" w:semiHidden="0" w:uiPriority="34" w:unhideWhenUsed="0" w:qFormat="1"/>
+    <w:lsdException w:name="Quote" w:semiHidden="0" w:uiPriority="29" w:unhideWhenUsed="0" w:qFormat="1"/>
+    <w:lsdException w:name="Intense Quote" w:semiHidden="0" w:uiPriority="30" w:unhideWhenUsed="0" w:qFormat="1"/>
+    <w:lsdException w:name="Medium List 2 Accent 1" w:semiHidden="0" w:uiPriority="66" w:unhideWhenUsed="0"/>
+    <w:lsdException w:name="Medium Grid 1 Accent 1" w:semiHidden="0" w:uiPriority="67" w:unhideWhenUsed="0"/>
+    <w:lsdException w:name="Medium Grid 2 Accent 1" w:semiHidden="0" w:uiPriority="68" w:unhideWhenUsed="0"/>
+    <w:lsdException w:name="Medium Grid 3 Accent 1" w:semiHidden="0" w:uiPriority="69" w:unhideWhenUsed="0"/>
+    <w:lsdException w:name="Dark List Accent 1" w:semiHidden="0" w:uiPriority="70" w:unhideWhenUsed="0"/>
+    <w:lsdException w:name="Colorful Shading Accent 1" w:semiHidden="0" w:uiPriority="71" w:unhideWhenUsed="0"/>
+    <w:lsdException w:name="Colorful List Accent 1" w:semiHidden="0" w:uiPriority="72" w:unhideWhenUsed="0"/>
+    <w:lsdException w:name="Colorful Grid Accent 1" w:semiHidden="0" w:uiPriority="73" w:unhideWhenUsed="0"/>
+    <w:lsdException w:name="Light Shading Accent 2" w:semiHidden="0" w:uiPriority="60" w:unhideWhenUsed="0"/>
+    <w:lsdException w:name="Light List Accent 2" w:semiHidden="0" w:uiPriority="61" w:unhideWhenUsed="0"/>
+    <w:lsdException w:name="Light Grid Accent 2" w:semiHidden="0" w:uiPriority="62" w:unhideWhenUsed="0"/>
+    <w:lsdException w:name="Medium Shading 1 Accent 2" w:semiHidden="0" w:uiPriority="63" w:unhideWhenUsed="0"/>
+    <w:lsdException w:name="Medium Shading 2 Accent 2" w:semiHidden="0" w:uiPriority="64" w:unhideWhenUsed="0"/>
+    <w:lsdException w:name="Medium List 1 Accent 2" w:semiHidden="0" w:uiPriority="65" w:unhideWhenUsed="0"/>
+    <w:lsdException w:name="Medium List 2 Accent 2" w:semiHidden="0" w:uiPriority="66" w:unhideWhenUsed="0"/>
+    <w:lsdException w:name="Medium Grid 1 Accent 2" w:semiHidden="0" w:uiPriority="67" w:unhideWhenUsed="0"/>
+    <w:lsdException w:name="Medium Grid 2 Accent 2" w:semiHidden="0" w:uiPriority="68" w:unhideWhenUsed="0"/>
+    <w:lsdException w:name="Medium Grid 3 Accent 2" w:semiHidden="0" w:uiPriority="69" w:unhideWhenUsed="0"/>
+    <w:lsdException w:name="Dark List Accent 2" w:semiHidden="0" w:uiPriority="70" w:unhideWhenUsed="0"/>
+    <w:lsdException w:name="Colorful Shading Accent 2" w:semiHidden="0" w:uiPriority="71" w:unhideWhenUsed="0"/>
+    <w:lsdException w:name="Colorful List Accent 2" w:semiHidden="0" w:uiPriority="72" w:unhideWhenUsed="0"/>
+    <w:lsdException w:name="Colorful Grid Accent 2" w:semiHidden="0" w:uiPriority="73" w:unhideWhenUsed="0"/>
+    <w:lsdException w:name="Light Shading Accent 3" w:semiHidden="0" w:uiPriority="60" w:unhideWhenUsed="0"/>
+    <w:lsdException w:name="Light List Accent 3" w:semiHidden="0" w:uiPriority="61" w:unhideWhenUsed="0"/>
+    <w:lsdException w:name="Light Grid Accent 3" w:semiHidden="0" w:uiPriority="62" w:unhideWhenUsed="0"/>
+    <w:lsdException w:name="Medium Shading 1 Accent 3" w:semiHidden="0" w:uiPriority="63" w:unhideWhenUsed="0"/>
+    <w:lsdException w:name="Medium Shading 2 Accent 3" w:semiHidden="0" w:uiPriority="64" w:unhideWhenUsed="0"/>
+    <w:lsdException w:name="Medium List 1 Accent 3" w:semiHidden="0" w:uiPriority="65" w:unhideWhenUsed="0"/>
+    <w:lsdException w:name="Medium List 2 Accent 3" w:semiHidden="0" w:uiPriority="66" w:unhideWhenUsed="0"/>
+    <w:lsdException w:name="Medium Grid 1 Accent 3" w:semiHidden="0" w:uiPriority="67" w:unhideWhenUsed="0"/>
+    <w:lsdException w:name="Medium Grid 2 Accent 3" w:semiHidden="0" w:uiPriority="68" w:unhideWhenUsed="0"/>
+    <w:lsdException w:name="Medium Grid 3 Accent 3" w:semiHidden="0" w:uiPriority="69" w:unhideWhenUsed="0"/>
+    <w:lsdException w:name="Dark List Accent 3" w:semiHidden="0" w:uiPriority="70" w:unhideWhenUsed="0"/>
+    <w:lsdException w:name="Colorful Shading Accent 3" w:semiHidden="0" w:uiPriority="71" w:unhideWhenUsed="0"/>
+    <w:lsdException w:name="Colorful List Accent 3" w:semiHidden="0" w:uiPriority="72" w:unhideWhenUsed="0"/>
+    <w:lsdException w:name="Colorful Grid Accent 3" w:semiHidden="0" w:uiPriority="73" w:unhideWhenUsed="0"/>
+    <w:lsdException w:name="Light Shading Accent 4" w:semiHidden="0" w:uiPriority="60" w:unhideWhenUsed="0"/>
+    <w:lsdException w:name="Light List Accent 4" w:semiHidden="0" w:uiPriority="61" w:unhideWhenUsed="0"/>
+    <w:lsdException w:name="Light Grid Accent 4" w:semiHidden="0" w:uiPriority="62" w:unhideWhenUsed="0"/>
+    <w:lsdException w:name="Medium Shading 1 Accent 4" w:semiHidden="0" w:uiPriority="63" w:unhideWhenUsed="0"/>
+    <w:lsdException w:name="Medium Shading 2 Accent 4" w:semiHidden="0" w:uiPriority="64" w:unhideWhenUsed="0"/>
+    <w:lsdException w:name="Medium List 1 Accent 4" w:semiHidden="0" w:uiPriority="65" w:unhideWhenUsed="0"/>
+    <w:lsdException w:name="Medium List 2 Accent 4" w:semiHidden="0" w:uiPriority="66" w:unhideWhenUsed="0"/>
+    <w:lsdException w:name="Medium Grid 1 Accent 4" w:semiHidden="0" w:uiPriority="67" w:unhideWhenUsed="0"/>
+    <w:lsdException w:name="Medium Grid 2 Accent 4" w:semiHidden="0" w:uiPriority="68" w:unhideWhenUsed="0"/>
+    <w:lsdException w:name="Medium Grid 3 Accent 4" w:semiHidden="0" w:uiPriority="69" w:unhideWhenUsed="0"/>
+    <w:lsdException w:name="Dark List Accent 4" w:semiHidden="0" w:uiPriority="70" w:unhideWhenUsed="0"/>
+    <w:lsdException w:name="Colorful Shading Accent 4" w:semiHidden="0" w:uiPriority="71" w:unhideWhenUsed="0"/>
+    <w:lsdException w:name="Colorful List Accent 4" w:semiHidden="0" w:uiPriority="72" w:unhideWhenUsed="0"/>
+    <w:lsdException w:name="Colorful Grid Accent 4" w:semiHidden="0" w:uiPriority="73" w:unhideWhenUsed="0"/>
+    <w:lsdException w:name="Light Shading Accent 5" w:semiHidden="0" w:uiPriority="60" w:unhideWhenUsed="0"/>
+    <w:lsdException w:name="Light List Accent 5" w:semiHidden="0" w:uiPriority="61" w:unhideWhenUsed="0"/>
+    <w:lsdException w:name="Light Grid Accent 5" w:semiHidden="0" w:uiPriority="62" w:unhideWhenUsed="0"/>
+    <w:lsdException w:name="Medium Shading 1 Accent 5" w:semiHidden="0" w:uiPriority="63" w:unhideWhenUsed="0"/>
+    <w:lsdException w:name="Medium Shading 2 Accent 5" w:semiHidden="0" w:uiPriority="64" w:unhideWhenUsed="0"/>
+    <w:lsdException w:name="Medium List 1 Accent 5" w:semiHidden="0" w:uiPriority="65" w:unhideWhenUsed="0"/>
+    <w:lsdException w:name="Medium List 2 Accent 5" w:semiHidden="0" w:uiPriority="66" w:unhideWhenUsed="0"/>
+    <w:lsdException w:name="Medium Grid 1 Accent 5" w:semiHidden="0" w:uiPriority="67" w:unhideWhenUsed="0"/>
+    <w:lsdException w:name="Medium Grid 2 Accent 5" w:semiHidden="0" w:uiPriority="68" w:unhideWhenUsed="0"/>
+    <w:lsdException w:name="Medium Grid 3 Accent 5" w:semiHidden="0" w:uiPriority="69" w:unhideWhenUsed="0"/>
+    <w:lsdException w:name="Dark List Accent 5" w:semiHidden="0" w:uiPriority="70" w:unhideWhenUsed="0"/>
+    <w:lsdException w:name="Colorful Shading Accent 5" w:semiHidden="0" w:uiPriority="71" w:unhideWhenUsed="0"/>
+    <w:lsdException w:name="Colorful List Accent 5" w:semiHidden="0" w:uiPriority="72" w:unhideWhenUsed="0"/>
+    <w:lsdException w:name="Colorful Grid Accent 5" w:semiHidden="0" w:uiPriority="73" w:unhideWhenUsed="0"/>
+    <w:lsdException w:name="Light Shading Accent 6" w:semiHidden="0" w:uiPriority="60" w:unhideWhenUsed="0"/>
+    <w:lsdException w:name="Light List Accent 6" w:semiHidden="0" w:uiPriority="61" w:unhideWhenUsed="0"/>
+    <w:lsdException w:name="Light Grid Accent 6" w:semiHidden="0" w:uiPriority="62" w:unhideWhenUsed="0"/>
+    <w:lsdException w:name="Medium Shading 1 Accent 6" w:semiHidden="0" w:uiPriority="63" w:unhideWhenUsed="0"/>
+    <w:lsdException w:name="Medium Shading 2 Accent 6" w:semiHidden="0" w:uiPriority="64" w:unhideWhenUsed="0"/>
+    <w:lsdException w:name="Medium List 1 Accent 6" w:semiHidden="0" w:uiPriority="65" w:unhideWhenUsed="0"/>
+    <w:lsdException w:name="Medium List 2 Accent 6" w:semiHidden="0" w:uiPriority="66" w:unhideWhenUsed="0"/>
+    <w:lsdException w:name="Medium Grid 1 Accent 6" w:semiHidden="0" w:uiPriority="67" w:unhideWhenUsed="0"/>
+    <w:lsdException w:name="Medium Grid 2 Accent 6" w:semiHidden="0" w:uiPriority="68" w:unhideWhenUsed="0"/>
+    <w:lsdException w:name="Medium Grid 3 Accent 6" w:semiHidden="0" w:uiPriority="69" w:unhideWhenUsed="0"/>
+    <w:lsdException w:name="Dark List Accent 6" w:semiHidden="0" w:uiPriority="70" w:unhideWhenUsed="0"/>
+    <w:lsdException w:name="Colorful Shading Accent 6" w:semiHidden="0" w:uiPriority="71" w:unhideWhenUsed="0"/>
+    <w:lsdException w:name="Colorful List Accent 6" w:semiHidden="0" w:uiPriority="72" w:unhideWhenUsed="0"/>
+    <w:lsdException w:name="Colorful Grid Accent 6" w:semiHidden="0" w:uiPriority="73" w:unhideWhenUsed="0"/>
+    <w:lsdException w:name="Subtle Emphasis" w:semiHidden="0" w:uiPriority="19" w:unhideWhenUsed="0" w:qFormat="1"/>
+    <w:lsdException w:name="Intense Emphasis" w:semiHidden="0" w:uiPriority="21" w:unhideWhenUsed="0" w:qFormat="1"/>
+    <w:lsdException w:name="Subtle Reference" w:semiHidden="0" w:uiPriority="31" w:unhideWhenUsed="0" w:qFormat="1"/>
+    <w:lsdException w:name="Intense Reference" w:semiHidden="0" w:uiPriority="32" w:unhideWhenUsed="0" w:qFormat="1"/>
+    <w:lsdException w:name="Book Title" w:semiHidden="0" w:uiPriority="33" w:unhideWhenUsed="0" w:qFormat="1"/>
+    <w:lsdException w:name="Bibliography" w:uiPriority="37"/>
+    <w:lsdException w:name="TOC Heading" w:uiPriority="39" w:qFormat="1"/>
   </w:latentStyles>
   <w:style w:type="paragraph" w:default="1" w:styleId="a">
     <w:name w:val="Normal"/>
     <w:qFormat/>
+    <w:rsid w:val="005A5BA0"/>
     <w:pPr>
       <w:widowControl w:val="0"/>
       <w:wordWrap w:val="0"/>
@@ -3806,6 +4528,7 @@
     <w:uiPriority w:val="99"/>
     <w:semiHidden/>
     <w:unhideWhenUsed/>
+    <w:qFormat/>
     <w:tblPr>
       <w:tblInd w:w="0" w:type="dxa"/>
       <w:tblCellMar>
@@ -3857,6 +4580,7 @@
       <w:spacing w:after="0" w:line="240" w:lineRule="auto"/>
     </w:pPr>
     <w:tblPr>
+      <w:tblInd w:w="0" w:type="dxa"/>
       <w:tblBorders>
         <w:top w:val="single" w:sz="4" w:space="0" w:color="auto"/>
         <w:left w:val="single" w:sz="4" w:space="0" w:color="auto"/>
@@ -3865,6 +4589,12 @@
         <w:insideH w:val="single" w:sz="4" w:space="0" w:color="auto"/>
         <w:insideV w:val="single" w:sz="4" w:space="0" w:color="auto"/>
       </w:tblBorders>
+      <w:tblCellMar>
+        <w:top w:w="0" w:type="dxa"/>
+        <w:left w:w="108" w:type="dxa"/>
+        <w:bottom w:w="0" w:type="dxa"/>
+        <w:right w:w="108" w:type="dxa"/>
+      </w:tblCellMar>
     </w:tblPr>
   </w:style>
   <w:style w:type="character" w:styleId="a6">
@@ -3888,6 +4618,84 @@
       <w:i/>
       <w:iCs/>
     </w:rPr>
+  </w:style>
+  <w:style w:type="paragraph" w:styleId="a8">
+    <w:name w:val="Balloon Text"/>
+    <w:basedOn w:val="a"/>
+    <w:link w:val="Char"/>
+    <w:uiPriority w:val="99"/>
+    <w:semiHidden/>
+    <w:unhideWhenUsed/>
+    <w:rsid w:val="00FA38C8"/>
+    <w:pPr>
+      <w:spacing w:after="0" w:line="240" w:lineRule="auto"/>
+    </w:pPr>
+    <w:rPr>
+      <w:rFonts w:asciiTheme="majorHAnsi" w:eastAsiaTheme="majorEastAsia" w:hAnsiTheme="majorHAnsi" w:cstheme="majorBidi"/>
+      <w:sz w:val="18"/>
+      <w:szCs w:val="18"/>
+    </w:rPr>
+  </w:style>
+  <w:style w:type="character" w:customStyle="1" w:styleId="Char">
+    <w:name w:val="풍선 도움말 텍스트 Char"/>
+    <w:basedOn w:val="a0"/>
+    <w:link w:val="a8"/>
+    <w:uiPriority w:val="99"/>
+    <w:semiHidden/>
+    <w:rsid w:val="00FA38C8"/>
+    <w:rPr>
+      <w:rFonts w:asciiTheme="majorHAnsi" w:eastAsiaTheme="majorEastAsia" w:hAnsiTheme="majorHAnsi" w:cstheme="majorBidi"/>
+      <w:sz w:val="18"/>
+      <w:szCs w:val="18"/>
+    </w:rPr>
+  </w:style>
+  <w:style w:type="paragraph" w:styleId="a9">
+    <w:name w:val="header"/>
+    <w:basedOn w:val="a"/>
+    <w:link w:val="Char0"/>
+    <w:uiPriority w:val="99"/>
+    <w:semiHidden/>
+    <w:unhideWhenUsed/>
+    <w:rsid w:val="00FA38C8"/>
+    <w:pPr>
+      <w:tabs>
+        <w:tab w:val="center" w:pos="4513"/>
+        <w:tab w:val="right" w:pos="9026"/>
+      </w:tabs>
+      <w:snapToGrid w:val="0"/>
+    </w:pPr>
+  </w:style>
+  <w:style w:type="character" w:customStyle="1" w:styleId="Char0">
+    <w:name w:val="머리글 Char"/>
+    <w:basedOn w:val="a0"/>
+    <w:link w:val="a9"/>
+    <w:uiPriority w:val="99"/>
+    <w:semiHidden/>
+    <w:rsid w:val="00FA38C8"/>
+  </w:style>
+  <w:style w:type="paragraph" w:styleId="aa">
+    <w:name w:val="footer"/>
+    <w:basedOn w:val="a"/>
+    <w:link w:val="Char1"/>
+    <w:uiPriority w:val="99"/>
+    <w:semiHidden/>
+    <w:unhideWhenUsed/>
+    <w:rsid w:val="00FA38C8"/>
+    <w:pPr>
+      <w:tabs>
+        <w:tab w:val="center" w:pos="4513"/>
+        <w:tab w:val="right" w:pos="9026"/>
+      </w:tabs>
+      <w:snapToGrid w:val="0"/>
+    </w:pPr>
+  </w:style>
+  <w:style w:type="character" w:customStyle="1" w:styleId="Char1">
+    <w:name w:val="바닥글 Char"/>
+    <w:basedOn w:val="a0"/>
+    <w:link w:val="aa"/>
+    <w:uiPriority w:val="99"/>
+    <w:semiHidden/>
+    <w:rsid w:val="00FA38C8"/>
   </w:style>
 </w:styles>
 </file>
@@ -3935,7 +4743,7 @@
     </a:clrScheme>
     <a:fontScheme name="Office">
       <a:majorFont>
-        <a:latin typeface="맑은 고딕" panose="020F0302020204030204"/>
+        <a:latin typeface="맑은 고딕"/>
         <a:ea typeface=""/>
         <a:cs typeface=""/>
         <a:font script="Jpan" typeface="游ゴシック Light"/>
@@ -3987,7 +4795,7 @@
         <a:font script="Tfng" typeface="Ebrima"/>
       </a:majorFont>
       <a:minorFont>
-        <a:latin typeface="맑은 고딕" panose="020F0502020204030204"/>
+        <a:latin typeface="맑은 고딕"/>
         <a:ea typeface=""/>
         <a:cs typeface=""/>
         <a:font script="Jpan" typeface="游明朝"/>
@@ -4181,7 +4989,7 @@
   <a:extraClrSchemeLst/>
   <a:extLst>
     <a:ext uri="{05A4C25C-085E-4340-85A3-A5531E510DB2}">
-      <thm15:themeFamily xmlns:thm15="http://schemas.microsoft.com/office/thememl/2012/main" name="Office Theme" id="{62F939B6-93AF-4DB8-9C6B-D6C7DFDC589F}" vid="{4A3C46E8-61CC-4603-A589-7422A47A8E4A}"/>
+      <thm15:themeFamily xmlns:thm15="http://schemas.microsoft.com/office/thememl/2012/main" xmlns="" name="Office Theme" id="{62F939B6-93AF-4DB8-9C6B-D6C7DFDC589F}" vid="{4A3C46E8-61CC-4603-A589-7422A47A8E4A}"/>
     </a:ext>
   </a:extLst>
 </a:theme>

</xml_diff>